<commit_message>
DSOfile to x64 version
DSOfile to x64 version will work in 64 bit application.
</commit_message>
<xml_diff>
--- a/FileMetaData/ReadMe.docx
+++ b/FileMetaData/ReadMe.docx
@@ -13,10 +13,9 @@
           <w:szCs w:val="2"/>
         </w:rPr>
         <w:id w:val="89512093"/>
-        <w:lock w:val="sdtContentLocked"/>
+        <w:lock w:val="contentLocked"/>
         <w:group/>
       </w:sdtPr>
-      <w:sdtEndPr/>
       <w:sdtContent>
         <w:sdt>
           <w:sdtPr>
@@ -30,12 +29,11 @@
             <w:alias w:val="Post Title"/>
             <w:id w:val="89512082"/>
             <w:placeholder>
-              <w:docPart w:val="89512082"/>
+              <w:docPart w:val="41E78503C53141A08140D6BF95857035"/>
             </w:placeholder>
             <w:dataBinding w:xpath="/ns0:BlogPostInfo/ns0:PostTitle" w:storeItemID="{5F329CAD-B019-4FA6-9FEF-74898909AD20}"/>
             <w:text/>
           </w:sdtPr>
-          <w:sdtEndPr/>
           <w:sdtContent>
             <w:p>
               <w:pPr>
@@ -142,7 +140,6 @@
         </w:rPr>
         <w:t xml:space="preserve">Another way is using the </w:t>
       </w:r>
-      <w:bookmarkStart w:id="0" w:name="_GoBack"/>
       <w:proofErr w:type="spellStart"/>
       <w:r>
         <w:rPr>
@@ -161,9 +158,22 @@
           <w:sz w:val="23"/>
           <w:szCs w:val="23"/>
         </w:rPr>
-        <w:t>-Library</w:t>
-      </w:r>
-      <w:bookmarkEnd w:id="0"/>
+        <w:t>-Library, which is intended to work on Office files only. But it works on every file.</w:t>
+      </w:r>
+    </w:p>
+    <w:p>
+      <w:pPr>
+        <w:autoSpaceDE w:val="0"/>
+        <w:autoSpaceDN w:val="0"/>
+        <w:adjustRightInd w:val="0"/>
+        <w:spacing w:after="0"/>
+        <w:rPr>
+          <w:rFonts w:ascii="Consolas" w:hAnsi="Consolas" w:cs="Consolas"/>
+          <w:color w:val="000000"/>
+          <w:sz w:val="19"/>
+          <w:szCs w:val="19"/>
+        </w:rPr>
+      </w:pPr>
       <w:r>
         <w:rPr>
           <w:rFonts w:ascii="Arial" w:eastAsia="Times New Roman" w:hAnsi="Arial" w:cs="Arial"/>
@@ -171,32 +181,9 @@
           <w:sz w:val="23"/>
           <w:szCs w:val="23"/>
         </w:rPr>
-        <w:t>, which is intended to work on Office files only. But it works on every file.</w:t>
-      </w:r>
-    </w:p>
-    <w:p>
-      <w:pPr>
-        <w:autoSpaceDE w:val="0"/>
-        <w:autoSpaceDN w:val="0"/>
-        <w:adjustRightInd w:val="0"/>
-        <w:spacing w:after="0"/>
-        <w:rPr>
-          <w:rFonts w:ascii="Consolas" w:hAnsi="Consolas" w:cs="Consolas"/>
-          <w:color w:val="000000"/>
-          <w:sz w:val="19"/>
-          <w:szCs w:val="19"/>
-        </w:rPr>
-      </w:pPr>
-      <w:r>
-        <w:rPr>
-          <w:rFonts w:ascii="Arial" w:eastAsia="Times New Roman" w:hAnsi="Arial" w:cs="Arial"/>
-          <w:color w:val="242729"/>
-          <w:sz w:val="23"/>
-          <w:szCs w:val="23"/>
-        </w:rPr>
         <w:t>First of all download the library here (x64+x86): </w:t>
       </w:r>
-      <w:hyperlink r:id="rId6" w:history="1">
+      <w:hyperlink r:id="rId5" w:history="1">
         <w:r>
           <w:rPr>
             <w:rStyle w:val="Hyperlink"/>
@@ -249,7 +236,7 @@
         </w:rPr>
         <w:t>: </w:t>
       </w:r>
-      <w:hyperlink r:id="rId7" w:history="1">
+      <w:hyperlink r:id="rId6" w:history="1">
         <w:r>
           <w:rPr>
             <w:rFonts w:ascii="inherit" w:eastAsia="Times New Roman" w:hAnsi="inherit" w:cs="Arial"/>
@@ -1897,7 +1884,7 @@
         </w:rPr>
         <w:t>You can download a </w:t>
       </w:r>
-      <w:hyperlink r:id="rId8" w:history="1">
+      <w:hyperlink r:id="rId7" w:history="1">
         <w:r>
           <w:rPr>
             <w:rFonts w:ascii="inherit" w:eastAsia="Times New Roman" w:hAnsi="inherit" w:cs="Arial"/>
@@ -1963,7 +1950,7 @@
         </w:rPr>
         <w:t>You have to create a shell extension for that. For more info on that, visit </w:t>
       </w:r>
-      <w:hyperlink r:id="rId9" w:history="1">
+      <w:hyperlink r:id="rId8" w:history="1">
         <w:r>
           <w:rPr>
             <w:rFonts w:ascii="inherit" w:eastAsia="Times New Roman" w:hAnsi="inherit" w:cs="Arial"/>
@@ -2031,7 +2018,7 @@
         </w:rPr>
         <w:t>I created one, </w:t>
       </w:r>
-      <w:hyperlink r:id="rId10" w:history="1">
+      <w:hyperlink r:id="rId9" w:history="1">
         <w:r>
           <w:rPr>
             <w:rFonts w:ascii="inherit" w:eastAsia="Times New Roman" w:hAnsi="inherit" w:cs="Arial"/>
@@ -2073,6 +2060,7 @@
           <w:sz w:val="23"/>
           <w:szCs w:val="23"/>
         </w:rPr>
+        <w:lastRenderedPageBreak/>
         <w:t>It will look like that, when right-clicking on a .</w:t>
       </w:r>
       <w:proofErr w:type="spellStart"/>
@@ -2124,7 +2112,7 @@
           <w:szCs w:val="23"/>
         </w:rPr>
         <w:drawing>
-          <wp:inline distT="0" distB="0" distL="0" distR="0">
+          <wp:inline distT="0" distB="0" distL="0" distR="0" wp14:anchorId="35D96538" wp14:editId="700CD448">
             <wp:extent cx="3629025" cy="1504950"/>
             <wp:effectExtent l="0" t="0" r="9525" b="0"/>
             <wp:docPr id="2" name="Picture 2" descr="Shell extension with Sharpshell"/>
@@ -2141,7 +2129,7 @@
                     </pic:cNvPicPr>
                   </pic:nvPicPr>
                   <pic:blipFill>
-                    <a:blip r:embed="rId11">
+                    <a:blip r:embed="rId10">
                       <a:extLst>
                         <a:ext uri="{28A0092B-C50C-407E-A947-70E740481C1C}">
                           <a14:useLocalDpi xmlns:a14="http://schemas.microsoft.com/office/drawing/2010/main" val="0"/>
@@ -2200,7 +2188,7 @@
           <w:szCs w:val="23"/>
         </w:rPr>
         <w:drawing>
-          <wp:inline distT="0" distB="0" distL="0" distR="0">
+          <wp:inline distT="0" distB="0" distL="0" distR="0" wp14:anchorId="3738BE2D" wp14:editId="16E48D1B">
             <wp:extent cx="3419475" cy="5162550"/>
             <wp:effectExtent l="0" t="0" r="9525" b="0"/>
             <wp:docPr id="1" name="Picture 1" descr="CustomPropertiesTab"/>
@@ -2217,7 +2205,7 @@
                     </pic:cNvPicPr>
                   </pic:nvPicPr>
                   <pic:blipFill>
-                    <a:blip r:embed="rId12">
+                    <a:blip r:embed="rId11">
                       <a:extLst>
                         <a:ext uri="{28A0092B-C50C-407E-A947-70E740481C1C}">
                           <a14:useLocalDpi xmlns:a14="http://schemas.microsoft.com/office/drawing/2010/main" val="0"/>
@@ -2286,6 +2274,1978 @@
       </w:r>
     </w:p>
     <w:p/>
+    <w:p/>
+    <w:p>
+      <w:bookmarkStart w:id="0" w:name="_GoBack"/>
+      <w:bookmarkEnd w:id="0"/>
+    </w:p>
+    <w:p>
+      <w:pPr>
+        <w:pStyle w:val="Heading2"/>
+        <w:shd w:val="clear" w:color="auto" w:fill="FFFFFF"/>
+        <w:spacing w:before="300" w:after="165"/>
+        <w:rPr>
+          <w:rFonts w:ascii="Segoe UI" w:hAnsi="Segoe UI" w:cs="Segoe UI"/>
+          <w:b w:val="0"/>
+          <w:bCs w:val="0"/>
+          <w:color w:val="FF9900"/>
+          <w:sz w:val="44"/>
+          <w:szCs w:val="44"/>
+        </w:rPr>
+      </w:pPr>
+      <w:r>
+        <w:rPr>
+          <w:rFonts w:ascii="Segoe UI" w:hAnsi="Segoe UI" w:cs="Segoe UI"/>
+          <w:b w:val="0"/>
+          <w:bCs w:val="0"/>
+          <w:color w:val="FF9900"/>
+          <w:sz w:val="44"/>
+          <w:szCs w:val="44"/>
+        </w:rPr>
+        <w:t>Introduction</w:t>
+      </w:r>
+    </w:p>
+    <w:p>
+      <w:pPr>
+        <w:pStyle w:val="NormalWeb"/>
+        <w:shd w:val="clear" w:color="auto" w:fill="FFFFFF"/>
+        <w:rPr>
+          <w:rFonts w:ascii="Segoe UI" w:hAnsi="Segoe UI" w:cs="Segoe UI"/>
+          <w:color w:val="111111"/>
+          <w:sz w:val="21"/>
+          <w:szCs w:val="21"/>
+        </w:rPr>
+      </w:pPr>
+      <w:r>
+        <w:rPr>
+          <w:rFonts w:ascii="Segoe UI" w:hAnsi="Segoe UI" w:cs="Segoe UI"/>
+          <w:color w:val="111111"/>
+          <w:sz w:val="21"/>
+          <w:szCs w:val="21"/>
+        </w:rPr>
+        <w:t xml:space="preserve">64 bit application cannot use </w:t>
+      </w:r>
+      <w:proofErr w:type="spellStart"/>
+      <w:r>
+        <w:rPr>
+          <w:rFonts w:ascii="Segoe UI" w:hAnsi="Segoe UI" w:cs="Segoe UI"/>
+          <w:color w:val="111111"/>
+          <w:sz w:val="21"/>
+          <w:szCs w:val="21"/>
+        </w:rPr>
+        <w:t>DSOfile</w:t>
+      </w:r>
+      <w:proofErr w:type="spellEnd"/>
+      <w:r>
+        <w:rPr>
+          <w:rFonts w:ascii="Segoe UI" w:hAnsi="Segoe UI" w:cs="Segoe UI"/>
+          <w:color w:val="111111"/>
+          <w:sz w:val="21"/>
+          <w:szCs w:val="21"/>
+        </w:rPr>
+        <w:t xml:space="preserve">. So I have compiled </w:t>
+      </w:r>
+      <w:proofErr w:type="spellStart"/>
+      <w:r>
+        <w:rPr>
+          <w:rFonts w:ascii="Segoe UI" w:hAnsi="Segoe UI" w:cs="Segoe UI"/>
+          <w:color w:val="111111"/>
+          <w:sz w:val="21"/>
+          <w:szCs w:val="21"/>
+        </w:rPr>
+        <w:t>DSOfile</w:t>
+      </w:r>
+      <w:proofErr w:type="spellEnd"/>
+      <w:r>
+        <w:rPr>
+          <w:rFonts w:ascii="Segoe UI" w:hAnsi="Segoe UI" w:cs="Segoe UI"/>
+          <w:color w:val="111111"/>
+          <w:sz w:val="21"/>
+          <w:szCs w:val="21"/>
+        </w:rPr>
+        <w:t xml:space="preserve"> to x64 version and it can be used now in 64 bit application.</w:t>
+      </w:r>
+    </w:p>
+    <w:p>
+      <w:pPr>
+        <w:pStyle w:val="Heading2"/>
+        <w:shd w:val="clear" w:color="auto" w:fill="FFFFFF"/>
+        <w:spacing w:before="300" w:after="165"/>
+        <w:rPr>
+          <w:rFonts w:ascii="Segoe UI" w:hAnsi="Segoe UI" w:cs="Segoe UI"/>
+          <w:b w:val="0"/>
+          <w:bCs w:val="0"/>
+          <w:color w:val="FF9900"/>
+          <w:sz w:val="44"/>
+          <w:szCs w:val="44"/>
+        </w:rPr>
+      </w:pPr>
+      <w:r>
+        <w:rPr>
+          <w:rFonts w:ascii="Segoe UI" w:hAnsi="Segoe UI" w:cs="Segoe UI"/>
+          <w:b w:val="0"/>
+          <w:bCs w:val="0"/>
+          <w:color w:val="FF9900"/>
+          <w:sz w:val="44"/>
+          <w:szCs w:val="44"/>
+        </w:rPr>
+        <w:t>Background</w:t>
+      </w:r>
+    </w:p>
+    <w:p>
+      <w:pPr>
+        <w:pStyle w:val="NormalWeb"/>
+        <w:shd w:val="clear" w:color="auto" w:fill="FFFFFF"/>
+        <w:spacing w:after="0"/>
+        <w:rPr>
+          <w:rFonts w:ascii="Segoe UI" w:hAnsi="Segoe UI" w:cs="Segoe UI"/>
+          <w:color w:val="111111"/>
+          <w:sz w:val="21"/>
+          <w:szCs w:val="21"/>
+        </w:rPr>
+      </w:pPr>
+      <w:r>
+        <w:rPr>
+          <w:rFonts w:ascii="Segoe UI" w:hAnsi="Segoe UI" w:cs="Segoe UI"/>
+          <w:color w:val="111111"/>
+          <w:sz w:val="21"/>
+          <w:szCs w:val="21"/>
+        </w:rPr>
+        <w:t xml:space="preserve">The original </w:t>
+      </w:r>
+      <w:proofErr w:type="spellStart"/>
+      <w:r>
+        <w:rPr>
+          <w:rFonts w:ascii="Segoe UI" w:hAnsi="Segoe UI" w:cs="Segoe UI"/>
+          <w:color w:val="111111"/>
+          <w:sz w:val="21"/>
+          <w:szCs w:val="21"/>
+        </w:rPr>
+        <w:t>DSOfile</w:t>
+      </w:r>
+      <w:proofErr w:type="spellEnd"/>
+      <w:r>
+        <w:rPr>
+          <w:rFonts w:ascii="Segoe UI" w:hAnsi="Segoe UI" w:cs="Segoe UI"/>
+          <w:color w:val="111111"/>
+          <w:sz w:val="21"/>
+          <w:szCs w:val="21"/>
+        </w:rPr>
+        <w:t xml:space="preserve"> can be download from </w:t>
+      </w:r>
+      <w:hyperlink r:id="rId12" w:history="1">
+        <w:r>
+          <w:rPr>
+            <w:rStyle w:val="Hyperlink"/>
+            <w:rFonts w:ascii="Segoe UI" w:hAnsi="Segoe UI" w:cs="Segoe UI"/>
+            <w:color w:val="800080"/>
+            <w:sz w:val="21"/>
+            <w:szCs w:val="21"/>
+            <w:bdr w:val="none" w:sz="0" w:space="0" w:color="auto" w:frame="1"/>
+          </w:rPr>
+          <w:t>here</w:t>
+        </w:r>
+      </w:hyperlink>
+      <w:r>
+        <w:rPr>
+          <w:rFonts w:ascii="Segoe UI" w:hAnsi="Segoe UI" w:cs="Segoe UI"/>
+          <w:color w:val="111111"/>
+          <w:sz w:val="21"/>
+          <w:szCs w:val="21"/>
+        </w:rPr>
+        <w:t>.</w:t>
+      </w:r>
+    </w:p>
+    <w:p>
+      <w:pPr>
+        <w:pStyle w:val="NormalWeb"/>
+        <w:shd w:val="clear" w:color="auto" w:fill="FFFFFF"/>
+        <w:spacing w:after="0"/>
+        <w:rPr>
+          <w:rFonts w:ascii="Segoe UI" w:hAnsi="Segoe UI" w:cs="Segoe UI"/>
+          <w:color w:val="111111"/>
+          <w:sz w:val="21"/>
+          <w:szCs w:val="21"/>
+        </w:rPr>
+      </w:pPr>
+      <w:r>
+        <w:rPr>
+          <w:rFonts w:ascii="Segoe UI" w:hAnsi="Segoe UI" w:cs="Segoe UI"/>
+          <w:color w:val="111111"/>
+          <w:sz w:val="21"/>
+          <w:szCs w:val="21"/>
+        </w:rPr>
+        <w:t>Or visit:</w:t>
+      </w:r>
+      <w:r>
+        <w:t xml:space="preserve"> </w:t>
+      </w:r>
+      <w:r>
+        <w:rPr>
+          <w:rFonts w:ascii="Segoe UI" w:hAnsi="Segoe UI" w:cs="Segoe UI"/>
+          <w:color w:val="111111"/>
+          <w:sz w:val="21"/>
+          <w:szCs w:val="21"/>
+        </w:rPr>
+        <w:t>https://support.microsoft.com/en-gb/kb/224351</w:t>
+      </w:r>
+    </w:p>
+    <w:p>
+      <w:pPr>
+        <w:pStyle w:val="Heading2"/>
+        <w:shd w:val="clear" w:color="auto" w:fill="FFFFFF"/>
+        <w:spacing w:before="300" w:after="165"/>
+        <w:rPr>
+          <w:rFonts w:ascii="Segoe UI" w:hAnsi="Segoe UI" w:cs="Segoe UI"/>
+          <w:b w:val="0"/>
+          <w:bCs w:val="0"/>
+          <w:color w:val="FF9900"/>
+          <w:sz w:val="44"/>
+          <w:szCs w:val="44"/>
+        </w:rPr>
+      </w:pPr>
+      <w:r>
+        <w:rPr>
+          <w:rFonts w:ascii="Segoe UI" w:hAnsi="Segoe UI" w:cs="Segoe UI"/>
+          <w:b w:val="0"/>
+          <w:bCs w:val="0"/>
+          <w:color w:val="FF9900"/>
+          <w:sz w:val="44"/>
+          <w:szCs w:val="44"/>
+        </w:rPr>
+        <w:t>Using the Code</w:t>
+      </w:r>
+    </w:p>
+    <w:p>
+      <w:pPr>
+        <w:numPr>
+          <w:ilvl w:val="0"/>
+          <w:numId w:val="1"/>
+        </w:numPr>
+        <w:shd w:val="clear" w:color="auto" w:fill="FFFFFF"/>
+        <w:spacing w:after="0"/>
+        <w:rPr>
+          <w:rFonts w:ascii="Segoe UI" w:hAnsi="Segoe UI" w:cs="Segoe UI"/>
+          <w:color w:val="111111"/>
+          <w:sz w:val="21"/>
+          <w:szCs w:val="21"/>
+        </w:rPr>
+      </w:pPr>
+      <w:r>
+        <w:rPr>
+          <w:rFonts w:ascii="Segoe UI" w:hAnsi="Segoe UI" w:cs="Segoe UI"/>
+          <w:color w:val="111111"/>
+          <w:sz w:val="21"/>
+          <w:szCs w:val="21"/>
+        </w:rPr>
+        <w:t>Download </w:t>
+      </w:r>
+      <w:hyperlink r:id="rId13" w:history="1">
+        <w:r>
+          <w:rPr>
+            <w:rStyle w:val="Hyperlink"/>
+            <w:rFonts w:ascii="Segoe UI" w:hAnsi="Segoe UI" w:cs="Segoe UI"/>
+            <w:color w:val="800080"/>
+            <w:sz w:val="21"/>
+            <w:szCs w:val="21"/>
+            <w:bdr w:val="none" w:sz="0" w:space="0" w:color="auto" w:frame="1"/>
+          </w:rPr>
+          <w:t>zip file</w:t>
+        </w:r>
+      </w:hyperlink>
+      <w:r>
+        <w:rPr>
+          <w:rFonts w:ascii="Segoe UI" w:hAnsi="Segoe UI" w:cs="Segoe UI"/>
+          <w:color w:val="111111"/>
+          <w:sz w:val="21"/>
+          <w:szCs w:val="21"/>
+        </w:rPr>
+        <w:t xml:space="preserve"> (64.2 KB) or visit : </w:t>
+      </w:r>
+      <w:r>
+        <w:rPr>
+          <w:rFonts w:ascii="Segoe UI" w:hAnsi="Segoe UI" w:cs="Segoe UI"/>
+          <w:color w:val="111111"/>
+          <w:sz w:val="21"/>
+          <w:szCs w:val="21"/>
+        </w:rPr>
+        <w:t>https://www.codeproject.com/KB/vista/1118708/DsoFileSetup_KB224351_x64.zip</w:t>
+      </w:r>
+    </w:p>
+    <w:p>
+      <w:pPr>
+        <w:numPr>
+          <w:ilvl w:val="0"/>
+          <w:numId w:val="1"/>
+        </w:numPr>
+        <w:shd w:val="clear" w:color="auto" w:fill="FFFFFF"/>
+        <w:tabs>
+          <w:tab w:val="clear" w:pos="360"/>
+          <w:tab w:val="num" w:pos="720"/>
+        </w:tabs>
+        <w:spacing w:after="0"/>
+        <w:rPr>
+          <w:rFonts w:ascii="Segoe UI" w:hAnsi="Segoe UI" w:cs="Segoe UI"/>
+          <w:color w:val="111111"/>
+          <w:sz w:val="21"/>
+          <w:szCs w:val="21"/>
+        </w:rPr>
+      </w:pPr>
+      <w:r>
+        <w:rPr>
+          <w:rFonts w:ascii="Segoe UI" w:hAnsi="Segoe UI" w:cs="Segoe UI"/>
+          <w:color w:val="111111"/>
+          <w:sz w:val="21"/>
+          <w:szCs w:val="21"/>
+        </w:rPr>
+        <w:t>Unzip the file.</w:t>
+      </w:r>
+    </w:p>
+    <w:p>
+      <w:pPr>
+        <w:numPr>
+          <w:ilvl w:val="0"/>
+          <w:numId w:val="1"/>
+        </w:numPr>
+        <w:shd w:val="clear" w:color="auto" w:fill="FFFFFF"/>
+        <w:tabs>
+          <w:tab w:val="clear" w:pos="360"/>
+          <w:tab w:val="num" w:pos="720"/>
+        </w:tabs>
+        <w:spacing w:after="0"/>
+        <w:rPr>
+          <w:rFonts w:ascii="Segoe UI" w:hAnsi="Segoe UI" w:cs="Segoe UI"/>
+          <w:color w:val="111111"/>
+          <w:sz w:val="21"/>
+          <w:szCs w:val="21"/>
+        </w:rPr>
+      </w:pPr>
+      <w:r>
+        <w:rPr>
+          <w:rFonts w:ascii="Segoe UI" w:hAnsi="Segoe UI" w:cs="Segoe UI"/>
+          <w:color w:val="111111"/>
+          <w:sz w:val="21"/>
+          <w:szCs w:val="21"/>
+        </w:rPr>
+        <w:t>Run as Administrator </w:t>
+      </w:r>
+      <w:r>
+        <w:rPr>
+          <w:rStyle w:val="Emphasis"/>
+          <w:rFonts w:ascii="Segoe UI" w:hAnsi="Segoe UI" w:cs="Segoe UI"/>
+          <w:color w:val="111111"/>
+          <w:sz w:val="21"/>
+          <w:szCs w:val="21"/>
+          <w:bdr w:val="none" w:sz="0" w:space="0" w:color="auto" w:frame="1"/>
+        </w:rPr>
+        <w:t>Install.bat</w:t>
+      </w:r>
+      <w:r>
+        <w:rPr>
+          <w:rFonts w:ascii="Segoe UI" w:hAnsi="Segoe UI" w:cs="Segoe UI"/>
+          <w:color w:val="111111"/>
+          <w:sz w:val="21"/>
+          <w:szCs w:val="21"/>
+        </w:rPr>
+        <w:t>.</w:t>
+      </w:r>
+      <w:r>
+        <w:rPr>
+          <w:rFonts w:ascii="Segoe UI" w:hAnsi="Segoe UI" w:cs="Segoe UI"/>
+          <w:color w:val="111111"/>
+          <w:sz w:val="21"/>
+          <w:szCs w:val="21"/>
+        </w:rPr>
+        <w:br/>
+        <w:t>The script will copy </w:t>
+      </w:r>
+      <w:r>
+        <w:rPr>
+          <w:rStyle w:val="Emphasis"/>
+          <w:rFonts w:ascii="Segoe UI" w:hAnsi="Segoe UI" w:cs="Segoe UI"/>
+          <w:color w:val="111111"/>
+          <w:sz w:val="21"/>
+          <w:szCs w:val="21"/>
+          <w:bdr w:val="none" w:sz="0" w:space="0" w:color="auto" w:frame="1"/>
+        </w:rPr>
+        <w:t>dsofile_x64.dll</w:t>
+      </w:r>
+      <w:r>
+        <w:rPr>
+          <w:rFonts w:ascii="Segoe UI" w:hAnsi="Segoe UI" w:cs="Segoe UI"/>
+          <w:color w:val="111111"/>
+          <w:sz w:val="21"/>
+          <w:szCs w:val="21"/>
+        </w:rPr>
+        <w:t> to </w:t>
+      </w:r>
+      <w:r>
+        <w:rPr>
+          <w:rStyle w:val="Emphasis"/>
+          <w:rFonts w:ascii="Segoe UI" w:hAnsi="Segoe UI" w:cs="Segoe UI"/>
+          <w:color w:val="111111"/>
+          <w:sz w:val="21"/>
+          <w:szCs w:val="21"/>
+          <w:bdr w:val="none" w:sz="0" w:space="0" w:color="auto" w:frame="1"/>
+        </w:rPr>
+        <w:t>%WINDIR%\SysWOW64</w:t>
+      </w:r>
+      <w:r>
+        <w:rPr>
+          <w:rFonts w:ascii="Segoe UI" w:hAnsi="Segoe UI" w:cs="Segoe UI"/>
+          <w:color w:val="111111"/>
+          <w:sz w:val="21"/>
+          <w:szCs w:val="21"/>
+        </w:rPr>
+        <w:t> and will register it.</w:t>
+      </w:r>
+    </w:p>
+    <w:p>
+      <w:pPr>
+        <w:numPr>
+          <w:ilvl w:val="0"/>
+          <w:numId w:val="1"/>
+        </w:numPr>
+        <w:shd w:val="clear" w:color="auto" w:fill="FFFFFF"/>
+        <w:tabs>
+          <w:tab w:val="clear" w:pos="360"/>
+          <w:tab w:val="num" w:pos="720"/>
+        </w:tabs>
+        <w:spacing w:after="0"/>
+        <w:rPr>
+          <w:rFonts w:ascii="Segoe UI" w:hAnsi="Segoe UI" w:cs="Segoe UI"/>
+          <w:color w:val="111111"/>
+          <w:sz w:val="21"/>
+          <w:szCs w:val="21"/>
+        </w:rPr>
+      </w:pPr>
+      <w:r>
+        <w:rPr>
+          <w:rFonts w:ascii="Segoe UI" w:hAnsi="Segoe UI" w:cs="Segoe UI"/>
+          <w:color w:val="111111"/>
+          <w:sz w:val="21"/>
+          <w:szCs w:val="21"/>
+        </w:rPr>
+        <w:t>Add reference to your project: "DSO OLE Document Properties Reader 2.1"</w:t>
+      </w:r>
+    </w:p>
+    <w:p>
+      <w:pPr>
+        <w:pStyle w:val="NormalWeb"/>
+        <w:shd w:val="clear" w:color="auto" w:fill="FFFFFF"/>
+        <w:ind w:left="360"/>
+        <w:rPr>
+          <w:rFonts w:ascii="Segoe UI" w:hAnsi="Segoe UI" w:cs="Segoe UI"/>
+          <w:color w:val="111111"/>
+          <w:sz w:val="21"/>
+          <w:szCs w:val="21"/>
+        </w:rPr>
+      </w:pPr>
+      <w:r>
+        <w:rPr>
+          <w:rFonts w:ascii="Segoe UI" w:hAnsi="Segoe UI" w:cs="Segoe UI"/>
+          <w:color w:val="111111"/>
+          <w:sz w:val="21"/>
+          <w:szCs w:val="21"/>
+        </w:rPr>
+        <w:t xml:space="preserve">VBA example of using </w:t>
+      </w:r>
+      <w:proofErr w:type="spellStart"/>
+      <w:r>
+        <w:rPr>
+          <w:rFonts w:ascii="Segoe UI" w:hAnsi="Segoe UI" w:cs="Segoe UI"/>
+          <w:color w:val="111111"/>
+          <w:sz w:val="21"/>
+          <w:szCs w:val="21"/>
+        </w:rPr>
+        <w:t>DSOfile</w:t>
+      </w:r>
+      <w:proofErr w:type="spellEnd"/>
+      <w:r>
+        <w:rPr>
+          <w:rFonts w:ascii="Segoe UI" w:hAnsi="Segoe UI" w:cs="Segoe UI"/>
+          <w:color w:val="111111"/>
+          <w:sz w:val="21"/>
+          <w:szCs w:val="21"/>
+        </w:rPr>
+        <w:fldChar w:fldCharType="begin"/>
+      </w:r>
+      <w:r>
+        <w:rPr>
+          <w:rFonts w:ascii="Segoe UI" w:hAnsi="Segoe UI" w:cs="Segoe UI"/>
+          <w:color w:val="111111"/>
+          <w:sz w:val="21"/>
+          <w:szCs w:val="21"/>
+        </w:rPr>
+        <w:instrText xml:space="preserve"> HYPERLINK "http://www.codeproject.com/Questions/485175/windowsplus-plusdoesn-tplussuppotplusDSOfile" </w:instrText>
+      </w:r>
+      <w:r>
+        <w:rPr>
+          <w:rFonts w:ascii="Segoe UI" w:hAnsi="Segoe UI" w:cs="Segoe UI"/>
+          <w:color w:val="111111"/>
+          <w:sz w:val="21"/>
+          <w:szCs w:val="21"/>
+        </w:rPr>
+        <w:fldChar w:fldCharType="separate"/>
+      </w:r>
+      <w:r>
+        <w:rPr>
+          <w:rStyle w:val="Hyperlink"/>
+          <w:rFonts w:ascii="Segoe UI" w:hAnsi="Segoe UI" w:cs="Segoe UI"/>
+          <w:color w:val="800080"/>
+          <w:sz w:val="21"/>
+          <w:szCs w:val="21"/>
+          <w:bdr w:val="none" w:sz="0" w:space="0" w:color="auto" w:frame="1"/>
+        </w:rPr>
+        <w:t>:</w:t>
+      </w:r>
+      <w:r>
+        <w:rPr>
+          <w:rFonts w:ascii="Segoe UI" w:hAnsi="Segoe UI" w:cs="Segoe UI"/>
+          <w:color w:val="111111"/>
+          <w:sz w:val="21"/>
+          <w:szCs w:val="21"/>
+        </w:rPr>
+        <w:fldChar w:fldCharType="end"/>
+      </w:r>
+    </w:p>
+    <w:p>
+      <w:pPr>
+        <w:shd w:val="clear" w:color="auto" w:fill="FFFFFF"/>
+        <w:jc w:val="right"/>
+        <w:rPr>
+          <w:rFonts w:ascii="Segoe UI" w:hAnsi="Segoe UI" w:cs="Segoe UI"/>
+          <w:color w:val="999999"/>
+          <w:sz w:val="17"/>
+          <w:szCs w:val="17"/>
+        </w:rPr>
+      </w:pPr>
+      <w:r>
+        <w:rPr>
+          <w:rFonts w:ascii="Segoe UI" w:hAnsi="Segoe UI" w:cs="Segoe UI"/>
+          <w:color w:val="999999"/>
+          <w:sz w:val="17"/>
+          <w:szCs w:val="17"/>
+          <w:bdr w:val="none" w:sz="0" w:space="0" w:color="auto" w:frame="1"/>
+        </w:rPr>
+        <w:t>Hide</w:t>
+      </w:r>
+      <w:r>
+        <w:rPr>
+          <w:rFonts w:ascii="Segoe UI" w:hAnsi="Segoe UI" w:cs="Segoe UI"/>
+          <w:color w:val="999999"/>
+          <w:sz w:val="17"/>
+          <w:szCs w:val="17"/>
+        </w:rPr>
+        <w:t>   </w:t>
+      </w:r>
+      <w:r>
+        <w:rPr>
+          <w:rFonts w:ascii="Segoe UI" w:hAnsi="Segoe UI" w:cs="Segoe UI"/>
+          <w:color w:val="999999"/>
+          <w:sz w:val="17"/>
+          <w:szCs w:val="17"/>
+          <w:bdr w:val="none" w:sz="0" w:space="0" w:color="auto" w:frame="1"/>
+        </w:rPr>
+        <w:t>Copy Code</w:t>
+      </w:r>
+    </w:p>
+    <w:p>
+      <w:pPr>
+        <w:pStyle w:val="HTMLPreformatted"/>
+        <w:pBdr>
+          <w:top w:val="single" w:sz="6" w:space="5" w:color="FBEDBB"/>
+          <w:left w:val="single" w:sz="6" w:space="5" w:color="FBEDBB"/>
+          <w:bottom w:val="single" w:sz="6" w:space="5" w:color="FBEDBB"/>
+          <w:right w:val="single" w:sz="6" w:space="5" w:color="FBEDBB"/>
+        </w:pBdr>
+        <w:shd w:val="clear" w:color="auto" w:fill="FBEDBB"/>
+        <w:rPr>
+          <w:rFonts w:ascii="Consolas" w:hAnsi="Consolas"/>
+          <w:color w:val="000000"/>
+          <w:sz w:val="18"/>
+          <w:szCs w:val="18"/>
+        </w:rPr>
+      </w:pPr>
+      <w:r>
+        <w:rPr>
+          <w:rStyle w:val="code-keyword"/>
+          <w:rFonts w:ascii="Consolas" w:hAnsi="Consolas"/>
+          <w:color w:val="0000FF"/>
+          <w:sz w:val="18"/>
+          <w:szCs w:val="18"/>
+          <w:bdr w:val="none" w:sz="0" w:space="0" w:color="auto" w:frame="1"/>
+        </w:rPr>
+        <w:t>Private</w:t>
+      </w:r>
+      <w:r>
+        <w:rPr>
+          <w:rFonts w:ascii="Consolas" w:hAnsi="Consolas"/>
+          <w:color w:val="000000"/>
+          <w:sz w:val="18"/>
+          <w:szCs w:val="18"/>
+        </w:rPr>
+        <w:t xml:space="preserve"> </w:t>
+      </w:r>
+      <w:r>
+        <w:rPr>
+          <w:rStyle w:val="code-keyword"/>
+          <w:rFonts w:ascii="Consolas" w:hAnsi="Consolas"/>
+          <w:color w:val="0000FF"/>
+          <w:sz w:val="18"/>
+          <w:szCs w:val="18"/>
+          <w:bdr w:val="none" w:sz="0" w:space="0" w:color="auto" w:frame="1"/>
+        </w:rPr>
+        <w:t>Function</w:t>
+      </w:r>
+      <w:r>
+        <w:rPr>
+          <w:rFonts w:ascii="Consolas" w:hAnsi="Consolas"/>
+          <w:color w:val="000000"/>
+          <w:sz w:val="18"/>
+          <w:szCs w:val="18"/>
+        </w:rPr>
+        <w:t xml:space="preserve"> </w:t>
+      </w:r>
+      <w:proofErr w:type="spellStart"/>
+      <w:proofErr w:type="gramStart"/>
+      <w:r>
+        <w:rPr>
+          <w:rFonts w:ascii="Consolas" w:hAnsi="Consolas"/>
+          <w:color w:val="000000"/>
+          <w:sz w:val="18"/>
+          <w:szCs w:val="18"/>
+        </w:rPr>
+        <w:t>fnFileTitle</w:t>
+      </w:r>
+      <w:proofErr w:type="spellEnd"/>
+      <w:r>
+        <w:rPr>
+          <w:rFonts w:ascii="Consolas" w:hAnsi="Consolas"/>
+          <w:color w:val="000000"/>
+          <w:sz w:val="18"/>
+          <w:szCs w:val="18"/>
+        </w:rPr>
+        <w:t>(</w:t>
+      </w:r>
+      <w:proofErr w:type="spellStart"/>
+      <w:proofErr w:type="gramEnd"/>
+      <w:r>
+        <w:rPr>
+          <w:rStyle w:val="code-keyword"/>
+          <w:rFonts w:ascii="Consolas" w:hAnsi="Consolas"/>
+          <w:color w:val="0000FF"/>
+          <w:sz w:val="18"/>
+          <w:szCs w:val="18"/>
+          <w:bdr w:val="none" w:sz="0" w:space="0" w:color="auto" w:frame="1"/>
+        </w:rPr>
+        <w:t>ByVal</w:t>
+      </w:r>
+      <w:proofErr w:type="spellEnd"/>
+      <w:r>
+        <w:rPr>
+          <w:rFonts w:ascii="Consolas" w:hAnsi="Consolas"/>
+          <w:color w:val="000000"/>
+          <w:sz w:val="18"/>
+          <w:szCs w:val="18"/>
+        </w:rPr>
+        <w:t xml:space="preserve"> </w:t>
+      </w:r>
+      <w:proofErr w:type="spellStart"/>
+      <w:r>
+        <w:rPr>
+          <w:rFonts w:ascii="Consolas" w:hAnsi="Consolas"/>
+          <w:color w:val="000000"/>
+          <w:sz w:val="18"/>
+          <w:szCs w:val="18"/>
+        </w:rPr>
+        <w:t>strFileName</w:t>
+      </w:r>
+      <w:proofErr w:type="spellEnd"/>
+      <w:r>
+        <w:rPr>
+          <w:rFonts w:ascii="Consolas" w:hAnsi="Consolas"/>
+          <w:color w:val="000000"/>
+          <w:sz w:val="18"/>
+          <w:szCs w:val="18"/>
+        </w:rPr>
+        <w:t xml:space="preserve"> </w:t>
+      </w:r>
+      <w:r>
+        <w:rPr>
+          <w:rStyle w:val="code-keyword"/>
+          <w:rFonts w:ascii="Consolas" w:hAnsi="Consolas"/>
+          <w:color w:val="0000FF"/>
+          <w:sz w:val="18"/>
+          <w:szCs w:val="18"/>
+          <w:bdr w:val="none" w:sz="0" w:space="0" w:color="auto" w:frame="1"/>
+        </w:rPr>
+        <w:t>As</w:t>
+      </w:r>
+      <w:r>
+        <w:rPr>
+          <w:rFonts w:ascii="Consolas" w:hAnsi="Consolas"/>
+          <w:color w:val="000000"/>
+          <w:sz w:val="18"/>
+          <w:szCs w:val="18"/>
+        </w:rPr>
+        <w:t xml:space="preserve"> </w:t>
+      </w:r>
+      <w:r>
+        <w:rPr>
+          <w:rStyle w:val="code-keyword"/>
+          <w:rFonts w:ascii="Consolas" w:hAnsi="Consolas"/>
+          <w:color w:val="0000FF"/>
+          <w:sz w:val="18"/>
+          <w:szCs w:val="18"/>
+          <w:bdr w:val="none" w:sz="0" w:space="0" w:color="auto" w:frame="1"/>
+        </w:rPr>
+        <w:t>String</w:t>
+      </w:r>
+      <w:r>
+        <w:rPr>
+          <w:rFonts w:ascii="Consolas" w:hAnsi="Consolas"/>
+          <w:color w:val="000000"/>
+          <w:sz w:val="18"/>
+          <w:szCs w:val="18"/>
+        </w:rPr>
+        <w:t xml:space="preserve">) </w:t>
+      </w:r>
+      <w:r>
+        <w:rPr>
+          <w:rStyle w:val="code-keyword"/>
+          <w:rFonts w:ascii="Consolas" w:hAnsi="Consolas"/>
+          <w:color w:val="0000FF"/>
+          <w:sz w:val="18"/>
+          <w:szCs w:val="18"/>
+          <w:bdr w:val="none" w:sz="0" w:space="0" w:color="auto" w:frame="1"/>
+        </w:rPr>
+        <w:t>As</w:t>
+      </w:r>
+      <w:r>
+        <w:rPr>
+          <w:rFonts w:ascii="Consolas" w:hAnsi="Consolas"/>
+          <w:color w:val="000000"/>
+          <w:sz w:val="18"/>
+          <w:szCs w:val="18"/>
+        </w:rPr>
+        <w:t xml:space="preserve"> </w:t>
+      </w:r>
+      <w:r>
+        <w:rPr>
+          <w:rStyle w:val="code-keyword"/>
+          <w:rFonts w:ascii="Consolas" w:hAnsi="Consolas"/>
+          <w:color w:val="0000FF"/>
+          <w:sz w:val="18"/>
+          <w:szCs w:val="18"/>
+          <w:bdr w:val="none" w:sz="0" w:space="0" w:color="auto" w:frame="1"/>
+        </w:rPr>
+        <w:t>String</w:t>
+      </w:r>
+    </w:p>
+    <w:p>
+      <w:pPr>
+        <w:pStyle w:val="HTMLPreformatted"/>
+        <w:pBdr>
+          <w:top w:val="single" w:sz="6" w:space="5" w:color="FBEDBB"/>
+          <w:left w:val="single" w:sz="6" w:space="5" w:color="FBEDBB"/>
+          <w:bottom w:val="single" w:sz="6" w:space="5" w:color="FBEDBB"/>
+          <w:right w:val="single" w:sz="6" w:space="5" w:color="FBEDBB"/>
+        </w:pBdr>
+        <w:shd w:val="clear" w:color="auto" w:fill="FBEDBB"/>
+        <w:rPr>
+          <w:rFonts w:ascii="Consolas" w:hAnsi="Consolas"/>
+          <w:color w:val="000000"/>
+          <w:sz w:val="18"/>
+          <w:szCs w:val="18"/>
+        </w:rPr>
+      </w:pPr>
+      <w:r>
+        <w:rPr>
+          <w:rStyle w:val="code-keyword"/>
+          <w:rFonts w:ascii="Consolas" w:hAnsi="Consolas"/>
+          <w:color w:val="0000FF"/>
+          <w:sz w:val="18"/>
+          <w:szCs w:val="18"/>
+          <w:bdr w:val="none" w:sz="0" w:space="0" w:color="auto" w:frame="1"/>
+        </w:rPr>
+        <w:t>On</w:t>
+      </w:r>
+      <w:r>
+        <w:rPr>
+          <w:rFonts w:ascii="Consolas" w:hAnsi="Consolas"/>
+          <w:color w:val="000000"/>
+          <w:sz w:val="18"/>
+          <w:szCs w:val="18"/>
+        </w:rPr>
+        <w:t xml:space="preserve"> </w:t>
+      </w:r>
+      <w:r>
+        <w:rPr>
+          <w:rStyle w:val="code-keyword"/>
+          <w:rFonts w:ascii="Consolas" w:hAnsi="Consolas"/>
+          <w:color w:val="0000FF"/>
+          <w:sz w:val="18"/>
+          <w:szCs w:val="18"/>
+          <w:bdr w:val="none" w:sz="0" w:space="0" w:color="auto" w:frame="1"/>
+        </w:rPr>
+        <w:t>Error</w:t>
+      </w:r>
+      <w:r>
+        <w:rPr>
+          <w:rFonts w:ascii="Consolas" w:hAnsi="Consolas"/>
+          <w:color w:val="000000"/>
+          <w:sz w:val="18"/>
+          <w:szCs w:val="18"/>
+        </w:rPr>
+        <w:t xml:space="preserve"> </w:t>
+      </w:r>
+      <w:proofErr w:type="spellStart"/>
+      <w:r>
+        <w:rPr>
+          <w:rStyle w:val="code-keyword"/>
+          <w:rFonts w:ascii="Consolas" w:hAnsi="Consolas"/>
+          <w:color w:val="0000FF"/>
+          <w:sz w:val="18"/>
+          <w:szCs w:val="18"/>
+          <w:bdr w:val="none" w:sz="0" w:space="0" w:color="auto" w:frame="1"/>
+        </w:rPr>
+        <w:t>GoTo</w:t>
+      </w:r>
+      <w:proofErr w:type="spellEnd"/>
+      <w:r>
+        <w:rPr>
+          <w:rFonts w:ascii="Consolas" w:hAnsi="Consolas"/>
+          <w:color w:val="000000"/>
+          <w:sz w:val="18"/>
+          <w:szCs w:val="18"/>
+        </w:rPr>
+        <w:t xml:space="preserve"> </w:t>
+      </w:r>
+      <w:proofErr w:type="spellStart"/>
+      <w:r>
+        <w:rPr>
+          <w:rFonts w:ascii="Consolas" w:hAnsi="Consolas"/>
+          <w:color w:val="000000"/>
+          <w:sz w:val="18"/>
+          <w:szCs w:val="18"/>
+        </w:rPr>
+        <w:t>OnError</w:t>
+      </w:r>
+      <w:proofErr w:type="spellEnd"/>
+    </w:p>
+    <w:p>
+      <w:pPr>
+        <w:pStyle w:val="HTMLPreformatted"/>
+        <w:pBdr>
+          <w:top w:val="single" w:sz="6" w:space="5" w:color="FBEDBB"/>
+          <w:left w:val="single" w:sz="6" w:space="5" w:color="FBEDBB"/>
+          <w:bottom w:val="single" w:sz="6" w:space="5" w:color="FBEDBB"/>
+          <w:right w:val="single" w:sz="6" w:space="5" w:color="FBEDBB"/>
+        </w:pBdr>
+        <w:shd w:val="clear" w:color="auto" w:fill="FBEDBB"/>
+        <w:rPr>
+          <w:rFonts w:ascii="Consolas" w:hAnsi="Consolas"/>
+          <w:color w:val="000000"/>
+          <w:sz w:val="18"/>
+          <w:szCs w:val="18"/>
+        </w:rPr>
+      </w:pPr>
+      <w:r>
+        <w:rPr>
+          <w:rFonts w:ascii="Consolas" w:hAnsi="Consolas"/>
+          <w:color w:val="000000"/>
+          <w:sz w:val="18"/>
+          <w:szCs w:val="18"/>
+        </w:rPr>
+        <w:t xml:space="preserve">   </w:t>
+      </w:r>
+      <w:r>
+        <w:rPr>
+          <w:rStyle w:val="code-keyword"/>
+          <w:rFonts w:ascii="Consolas" w:hAnsi="Consolas"/>
+          <w:color w:val="0000FF"/>
+          <w:sz w:val="18"/>
+          <w:szCs w:val="18"/>
+          <w:bdr w:val="none" w:sz="0" w:space="0" w:color="auto" w:frame="1"/>
+        </w:rPr>
+        <w:t>Dim</w:t>
+      </w:r>
+      <w:r>
+        <w:rPr>
+          <w:rFonts w:ascii="Consolas" w:hAnsi="Consolas"/>
+          <w:color w:val="000000"/>
+          <w:sz w:val="18"/>
+          <w:szCs w:val="18"/>
+        </w:rPr>
+        <w:t xml:space="preserve"> </w:t>
+      </w:r>
+      <w:proofErr w:type="spellStart"/>
+      <w:r>
+        <w:rPr>
+          <w:rFonts w:ascii="Consolas" w:hAnsi="Consolas"/>
+          <w:color w:val="000000"/>
+          <w:sz w:val="18"/>
+          <w:szCs w:val="18"/>
+        </w:rPr>
+        <w:t>oOleDocProp</w:t>
+      </w:r>
+      <w:proofErr w:type="spellEnd"/>
+    </w:p>
+    <w:p>
+      <w:pPr>
+        <w:pStyle w:val="HTMLPreformatted"/>
+        <w:pBdr>
+          <w:top w:val="single" w:sz="6" w:space="5" w:color="FBEDBB"/>
+          <w:left w:val="single" w:sz="6" w:space="5" w:color="FBEDBB"/>
+          <w:bottom w:val="single" w:sz="6" w:space="5" w:color="FBEDBB"/>
+          <w:right w:val="single" w:sz="6" w:space="5" w:color="FBEDBB"/>
+        </w:pBdr>
+        <w:shd w:val="clear" w:color="auto" w:fill="FBEDBB"/>
+        <w:rPr>
+          <w:rFonts w:ascii="Consolas" w:hAnsi="Consolas"/>
+          <w:color w:val="000000"/>
+          <w:sz w:val="18"/>
+          <w:szCs w:val="18"/>
+        </w:rPr>
+      </w:pPr>
+      <w:r>
+        <w:rPr>
+          <w:rFonts w:ascii="Consolas" w:hAnsi="Consolas"/>
+          <w:color w:val="000000"/>
+          <w:sz w:val="18"/>
+          <w:szCs w:val="18"/>
+        </w:rPr>
+        <w:t xml:space="preserve">   </w:t>
+      </w:r>
+      <w:r>
+        <w:rPr>
+          <w:rStyle w:val="code-comment"/>
+          <w:rFonts w:ascii="Consolas" w:hAnsi="Consolas"/>
+          <w:i/>
+          <w:iCs/>
+          <w:color w:val="008000"/>
+          <w:sz w:val="18"/>
+          <w:szCs w:val="18"/>
+          <w:bdr w:val="none" w:sz="0" w:space="0" w:color="auto" w:frame="1"/>
+        </w:rPr>
+        <w:t xml:space="preserve">'Set </w:t>
+      </w:r>
+      <w:proofErr w:type="spellStart"/>
+      <w:r>
+        <w:rPr>
+          <w:rStyle w:val="code-comment"/>
+          <w:rFonts w:ascii="Consolas" w:hAnsi="Consolas"/>
+          <w:i/>
+          <w:iCs/>
+          <w:color w:val="008000"/>
+          <w:sz w:val="18"/>
+          <w:szCs w:val="18"/>
+          <w:bdr w:val="none" w:sz="0" w:space="0" w:color="auto" w:frame="1"/>
+        </w:rPr>
+        <w:t>oOleDocProp</w:t>
+      </w:r>
+      <w:proofErr w:type="spellEnd"/>
+      <w:r>
+        <w:rPr>
+          <w:rStyle w:val="code-comment"/>
+          <w:rFonts w:ascii="Consolas" w:hAnsi="Consolas"/>
+          <w:i/>
+          <w:iCs/>
+          <w:color w:val="008000"/>
+          <w:sz w:val="18"/>
+          <w:szCs w:val="18"/>
+          <w:bdr w:val="none" w:sz="0" w:space="0" w:color="auto" w:frame="1"/>
+        </w:rPr>
+        <w:t xml:space="preserve"> = New </w:t>
+      </w:r>
+      <w:proofErr w:type="spellStart"/>
+      <w:r>
+        <w:rPr>
+          <w:rStyle w:val="code-comment"/>
+          <w:rFonts w:ascii="Consolas" w:hAnsi="Consolas"/>
+          <w:i/>
+          <w:iCs/>
+          <w:color w:val="008000"/>
+          <w:sz w:val="18"/>
+          <w:szCs w:val="18"/>
+          <w:bdr w:val="none" w:sz="0" w:space="0" w:color="auto" w:frame="1"/>
+        </w:rPr>
+        <w:t>DSOFile.OleDocumentProperties</w:t>
+      </w:r>
+      <w:proofErr w:type="spellEnd"/>
+      <w:r>
+        <w:rPr>
+          <w:rStyle w:val="code-comment"/>
+          <w:rFonts w:ascii="Consolas" w:hAnsi="Consolas"/>
+          <w:i/>
+          <w:iCs/>
+          <w:color w:val="008000"/>
+          <w:sz w:val="18"/>
+          <w:szCs w:val="18"/>
+          <w:bdr w:val="none" w:sz="0" w:space="0" w:color="auto" w:frame="1"/>
+        </w:rPr>
+        <w:t xml:space="preserve"> </w:t>
+      </w:r>
+    </w:p>
+    <w:p>
+      <w:pPr>
+        <w:pStyle w:val="HTMLPreformatted"/>
+        <w:pBdr>
+          <w:top w:val="single" w:sz="6" w:space="5" w:color="FBEDBB"/>
+          <w:left w:val="single" w:sz="6" w:space="5" w:color="FBEDBB"/>
+          <w:bottom w:val="single" w:sz="6" w:space="5" w:color="FBEDBB"/>
+          <w:right w:val="single" w:sz="6" w:space="5" w:color="FBEDBB"/>
+        </w:pBdr>
+        <w:shd w:val="clear" w:color="auto" w:fill="FBEDBB"/>
+        <w:rPr>
+          <w:rFonts w:ascii="Consolas" w:hAnsi="Consolas"/>
+          <w:color w:val="000000"/>
+          <w:sz w:val="18"/>
+          <w:szCs w:val="18"/>
+        </w:rPr>
+      </w:pPr>
+      <w:r>
+        <w:rPr>
+          <w:rFonts w:ascii="Consolas" w:hAnsi="Consolas"/>
+          <w:color w:val="000000"/>
+          <w:sz w:val="18"/>
+          <w:szCs w:val="18"/>
+        </w:rPr>
+        <w:t xml:space="preserve">   </w:t>
+      </w:r>
+      <w:r>
+        <w:rPr>
+          <w:rStyle w:val="code-keyword"/>
+          <w:rFonts w:ascii="Consolas" w:hAnsi="Consolas"/>
+          <w:color w:val="0000FF"/>
+          <w:sz w:val="18"/>
+          <w:szCs w:val="18"/>
+          <w:bdr w:val="none" w:sz="0" w:space="0" w:color="auto" w:frame="1"/>
+        </w:rPr>
+        <w:t>Set</w:t>
+      </w:r>
+      <w:r>
+        <w:rPr>
+          <w:rFonts w:ascii="Consolas" w:hAnsi="Consolas"/>
+          <w:color w:val="000000"/>
+          <w:sz w:val="18"/>
+          <w:szCs w:val="18"/>
+        </w:rPr>
+        <w:t xml:space="preserve"> </w:t>
+      </w:r>
+      <w:proofErr w:type="spellStart"/>
+      <w:r>
+        <w:rPr>
+          <w:rFonts w:ascii="Consolas" w:hAnsi="Consolas"/>
+          <w:color w:val="000000"/>
+          <w:sz w:val="18"/>
+          <w:szCs w:val="18"/>
+        </w:rPr>
+        <w:t>oOleDocProp</w:t>
+      </w:r>
+      <w:proofErr w:type="spellEnd"/>
+      <w:r>
+        <w:rPr>
+          <w:rFonts w:ascii="Consolas" w:hAnsi="Consolas"/>
+          <w:color w:val="000000"/>
+          <w:sz w:val="18"/>
+          <w:szCs w:val="18"/>
+        </w:rPr>
+        <w:t xml:space="preserve"> = </w:t>
+      </w:r>
+      <w:proofErr w:type="spellStart"/>
+      <w:proofErr w:type="gramStart"/>
+      <w:r>
+        <w:rPr>
+          <w:rFonts w:ascii="Consolas" w:hAnsi="Consolas"/>
+          <w:color w:val="000000"/>
+          <w:sz w:val="18"/>
+          <w:szCs w:val="18"/>
+        </w:rPr>
+        <w:t>CreateObject</w:t>
+      </w:r>
+      <w:proofErr w:type="spellEnd"/>
+      <w:r>
+        <w:rPr>
+          <w:rFonts w:ascii="Consolas" w:hAnsi="Consolas"/>
+          <w:color w:val="000000"/>
+          <w:sz w:val="18"/>
+          <w:szCs w:val="18"/>
+        </w:rPr>
+        <w:t>(</w:t>
+      </w:r>
+      <w:proofErr w:type="gramEnd"/>
+      <w:r>
+        <w:rPr>
+          <w:rStyle w:val="code-string"/>
+          <w:rFonts w:ascii="Consolas" w:hAnsi="Consolas"/>
+          <w:color w:val="800080"/>
+          <w:sz w:val="18"/>
+          <w:szCs w:val="18"/>
+          <w:bdr w:val="none" w:sz="0" w:space="0" w:color="auto" w:frame="1"/>
+        </w:rPr>
+        <w:t>"</w:t>
+      </w:r>
+      <w:proofErr w:type="spellStart"/>
+      <w:r>
+        <w:rPr>
+          <w:rStyle w:val="code-string"/>
+          <w:rFonts w:ascii="Consolas" w:hAnsi="Consolas"/>
+          <w:color w:val="800080"/>
+          <w:sz w:val="18"/>
+          <w:szCs w:val="18"/>
+          <w:bdr w:val="none" w:sz="0" w:space="0" w:color="auto" w:frame="1"/>
+        </w:rPr>
+        <w:t>DSOFile.OleDocumentProperties</w:t>
+      </w:r>
+      <w:proofErr w:type="spellEnd"/>
+      <w:r>
+        <w:rPr>
+          <w:rStyle w:val="code-string"/>
+          <w:rFonts w:ascii="Consolas" w:hAnsi="Consolas"/>
+          <w:color w:val="800080"/>
+          <w:sz w:val="18"/>
+          <w:szCs w:val="18"/>
+          <w:bdr w:val="none" w:sz="0" w:space="0" w:color="auto" w:frame="1"/>
+        </w:rPr>
+        <w:t>"</w:t>
+      </w:r>
+      <w:r>
+        <w:rPr>
+          <w:rFonts w:ascii="Consolas" w:hAnsi="Consolas"/>
+          <w:color w:val="000000"/>
+          <w:sz w:val="18"/>
+          <w:szCs w:val="18"/>
+        </w:rPr>
+        <w:t>)</w:t>
+      </w:r>
+    </w:p>
+    <w:p>
+      <w:pPr>
+        <w:pStyle w:val="HTMLPreformatted"/>
+        <w:pBdr>
+          <w:top w:val="single" w:sz="6" w:space="5" w:color="FBEDBB"/>
+          <w:left w:val="single" w:sz="6" w:space="5" w:color="FBEDBB"/>
+          <w:bottom w:val="single" w:sz="6" w:space="5" w:color="FBEDBB"/>
+          <w:right w:val="single" w:sz="6" w:space="5" w:color="FBEDBB"/>
+        </w:pBdr>
+        <w:shd w:val="clear" w:color="auto" w:fill="FBEDBB"/>
+        <w:rPr>
+          <w:rFonts w:ascii="Consolas" w:hAnsi="Consolas"/>
+          <w:color w:val="000000"/>
+          <w:sz w:val="18"/>
+          <w:szCs w:val="18"/>
+        </w:rPr>
+      </w:pPr>
+    </w:p>
+    <w:p>
+      <w:pPr>
+        <w:pStyle w:val="HTMLPreformatted"/>
+        <w:pBdr>
+          <w:top w:val="single" w:sz="6" w:space="5" w:color="FBEDBB"/>
+          <w:left w:val="single" w:sz="6" w:space="5" w:color="FBEDBB"/>
+          <w:bottom w:val="single" w:sz="6" w:space="5" w:color="FBEDBB"/>
+          <w:right w:val="single" w:sz="6" w:space="5" w:color="FBEDBB"/>
+        </w:pBdr>
+        <w:shd w:val="clear" w:color="auto" w:fill="FBEDBB"/>
+        <w:rPr>
+          <w:rFonts w:ascii="Consolas" w:hAnsi="Consolas"/>
+          <w:color w:val="000000"/>
+          <w:sz w:val="18"/>
+          <w:szCs w:val="18"/>
+        </w:rPr>
+      </w:pPr>
+      <w:r>
+        <w:rPr>
+          <w:rFonts w:ascii="Consolas" w:hAnsi="Consolas"/>
+          <w:color w:val="000000"/>
+          <w:sz w:val="18"/>
+          <w:szCs w:val="18"/>
+        </w:rPr>
+        <w:t xml:space="preserve">   </w:t>
+      </w:r>
+      <w:proofErr w:type="spellStart"/>
+      <w:r>
+        <w:rPr>
+          <w:rFonts w:ascii="Consolas" w:hAnsi="Consolas"/>
+          <w:color w:val="000000"/>
+          <w:sz w:val="18"/>
+          <w:szCs w:val="18"/>
+        </w:rPr>
+        <w:t>oOleDocProp.Open</w:t>
+      </w:r>
+      <w:proofErr w:type="spellEnd"/>
+      <w:r>
+        <w:rPr>
+          <w:rFonts w:ascii="Consolas" w:hAnsi="Consolas"/>
+          <w:color w:val="000000"/>
+          <w:sz w:val="18"/>
+          <w:szCs w:val="18"/>
+        </w:rPr>
+        <w:t xml:space="preserve"> (</w:t>
+      </w:r>
+      <w:proofErr w:type="spellStart"/>
+      <w:r>
+        <w:rPr>
+          <w:rFonts w:ascii="Consolas" w:hAnsi="Consolas"/>
+          <w:color w:val="000000"/>
+          <w:sz w:val="18"/>
+          <w:szCs w:val="18"/>
+        </w:rPr>
+        <w:t>strFileName</w:t>
+      </w:r>
+      <w:proofErr w:type="spellEnd"/>
+      <w:r>
+        <w:rPr>
+          <w:rFonts w:ascii="Consolas" w:hAnsi="Consolas"/>
+          <w:color w:val="000000"/>
+          <w:sz w:val="18"/>
+          <w:szCs w:val="18"/>
+        </w:rPr>
+        <w:t>)</w:t>
+      </w:r>
+    </w:p>
+    <w:p>
+      <w:pPr>
+        <w:pStyle w:val="HTMLPreformatted"/>
+        <w:pBdr>
+          <w:top w:val="single" w:sz="6" w:space="5" w:color="FBEDBB"/>
+          <w:left w:val="single" w:sz="6" w:space="5" w:color="FBEDBB"/>
+          <w:bottom w:val="single" w:sz="6" w:space="5" w:color="FBEDBB"/>
+          <w:right w:val="single" w:sz="6" w:space="5" w:color="FBEDBB"/>
+        </w:pBdr>
+        <w:shd w:val="clear" w:color="auto" w:fill="FBEDBB"/>
+        <w:rPr>
+          <w:rFonts w:ascii="Consolas" w:hAnsi="Consolas"/>
+          <w:color w:val="000000"/>
+          <w:sz w:val="18"/>
+          <w:szCs w:val="18"/>
+        </w:rPr>
+      </w:pPr>
+      <w:r>
+        <w:rPr>
+          <w:rFonts w:ascii="Consolas" w:hAnsi="Consolas"/>
+          <w:color w:val="000000"/>
+          <w:sz w:val="18"/>
+          <w:szCs w:val="18"/>
+        </w:rPr>
+        <w:t xml:space="preserve">   </w:t>
+      </w:r>
+      <w:proofErr w:type="spellStart"/>
+      <w:proofErr w:type="gramStart"/>
+      <w:r>
+        <w:rPr>
+          <w:rFonts w:ascii="Consolas" w:hAnsi="Consolas"/>
+          <w:color w:val="000000"/>
+          <w:sz w:val="18"/>
+          <w:szCs w:val="18"/>
+        </w:rPr>
+        <w:t>fnFileTitle</w:t>
+      </w:r>
+      <w:proofErr w:type="spellEnd"/>
+      <w:r>
+        <w:rPr>
+          <w:rFonts w:ascii="Consolas" w:hAnsi="Consolas"/>
+          <w:color w:val="000000"/>
+          <w:sz w:val="18"/>
+          <w:szCs w:val="18"/>
+        </w:rPr>
+        <w:t xml:space="preserve">  =</w:t>
+      </w:r>
+      <w:proofErr w:type="gramEnd"/>
+      <w:r>
+        <w:rPr>
+          <w:rFonts w:ascii="Consolas" w:hAnsi="Consolas"/>
+          <w:color w:val="000000"/>
+          <w:sz w:val="18"/>
+          <w:szCs w:val="18"/>
+        </w:rPr>
+        <w:t xml:space="preserve"> </w:t>
+      </w:r>
+      <w:proofErr w:type="spellStart"/>
+      <w:r>
+        <w:rPr>
+          <w:rFonts w:ascii="Consolas" w:hAnsi="Consolas"/>
+          <w:color w:val="000000"/>
+          <w:sz w:val="18"/>
+          <w:szCs w:val="18"/>
+        </w:rPr>
+        <w:t>oOleDocProp.SummaryProperties.Title</w:t>
+      </w:r>
+      <w:proofErr w:type="spellEnd"/>
+    </w:p>
+    <w:p>
+      <w:pPr>
+        <w:pStyle w:val="HTMLPreformatted"/>
+        <w:pBdr>
+          <w:top w:val="single" w:sz="6" w:space="5" w:color="FBEDBB"/>
+          <w:left w:val="single" w:sz="6" w:space="5" w:color="FBEDBB"/>
+          <w:bottom w:val="single" w:sz="6" w:space="5" w:color="FBEDBB"/>
+          <w:right w:val="single" w:sz="6" w:space="5" w:color="FBEDBB"/>
+        </w:pBdr>
+        <w:shd w:val="clear" w:color="auto" w:fill="FBEDBB"/>
+        <w:rPr>
+          <w:rFonts w:ascii="Consolas" w:hAnsi="Consolas"/>
+          <w:color w:val="000000"/>
+          <w:sz w:val="18"/>
+          <w:szCs w:val="18"/>
+        </w:rPr>
+      </w:pPr>
+      <w:r>
+        <w:rPr>
+          <w:rFonts w:ascii="Consolas" w:hAnsi="Consolas"/>
+          <w:color w:val="000000"/>
+          <w:sz w:val="18"/>
+          <w:szCs w:val="18"/>
+        </w:rPr>
+        <w:t xml:space="preserve">   </w:t>
+      </w:r>
+      <w:proofErr w:type="spellStart"/>
+      <w:r>
+        <w:rPr>
+          <w:rFonts w:ascii="Consolas" w:hAnsi="Consolas"/>
+          <w:color w:val="000000"/>
+          <w:sz w:val="18"/>
+          <w:szCs w:val="18"/>
+        </w:rPr>
+        <w:t>oOleDocProp.Close</w:t>
+      </w:r>
+      <w:proofErr w:type="spellEnd"/>
+    </w:p>
+    <w:p>
+      <w:pPr>
+        <w:pStyle w:val="HTMLPreformatted"/>
+        <w:pBdr>
+          <w:top w:val="single" w:sz="6" w:space="5" w:color="FBEDBB"/>
+          <w:left w:val="single" w:sz="6" w:space="5" w:color="FBEDBB"/>
+          <w:bottom w:val="single" w:sz="6" w:space="5" w:color="FBEDBB"/>
+          <w:right w:val="single" w:sz="6" w:space="5" w:color="FBEDBB"/>
+        </w:pBdr>
+        <w:shd w:val="clear" w:color="auto" w:fill="FBEDBB"/>
+        <w:rPr>
+          <w:rFonts w:ascii="Consolas" w:hAnsi="Consolas"/>
+          <w:color w:val="000000"/>
+          <w:sz w:val="18"/>
+          <w:szCs w:val="18"/>
+        </w:rPr>
+      </w:pPr>
+      <w:r>
+        <w:rPr>
+          <w:rFonts w:ascii="Consolas" w:hAnsi="Consolas"/>
+          <w:color w:val="000000"/>
+          <w:sz w:val="18"/>
+          <w:szCs w:val="18"/>
+        </w:rPr>
+        <w:t xml:space="preserve">    </w:t>
+      </w:r>
+    </w:p>
+    <w:p>
+      <w:pPr>
+        <w:pStyle w:val="HTMLPreformatted"/>
+        <w:pBdr>
+          <w:top w:val="single" w:sz="6" w:space="5" w:color="FBEDBB"/>
+          <w:left w:val="single" w:sz="6" w:space="5" w:color="FBEDBB"/>
+          <w:bottom w:val="single" w:sz="6" w:space="5" w:color="FBEDBB"/>
+          <w:right w:val="single" w:sz="6" w:space="5" w:color="FBEDBB"/>
+        </w:pBdr>
+        <w:shd w:val="clear" w:color="auto" w:fill="FBEDBB"/>
+        <w:rPr>
+          <w:rFonts w:ascii="Consolas" w:hAnsi="Consolas"/>
+          <w:color w:val="000000"/>
+          <w:sz w:val="18"/>
+          <w:szCs w:val="18"/>
+        </w:rPr>
+      </w:pPr>
+      <w:r>
+        <w:rPr>
+          <w:rFonts w:ascii="Consolas" w:hAnsi="Consolas"/>
+          <w:color w:val="000000"/>
+          <w:sz w:val="18"/>
+          <w:szCs w:val="18"/>
+        </w:rPr>
+        <w:t xml:space="preserve">   </w:t>
+      </w:r>
+      <w:r>
+        <w:rPr>
+          <w:rStyle w:val="code-keyword"/>
+          <w:rFonts w:ascii="Consolas" w:hAnsi="Consolas"/>
+          <w:color w:val="0000FF"/>
+          <w:sz w:val="18"/>
+          <w:szCs w:val="18"/>
+          <w:bdr w:val="none" w:sz="0" w:space="0" w:color="auto" w:frame="1"/>
+        </w:rPr>
+        <w:t>If</w:t>
+      </w:r>
+      <w:r>
+        <w:rPr>
+          <w:rFonts w:ascii="Consolas" w:hAnsi="Consolas"/>
+          <w:color w:val="000000"/>
+          <w:sz w:val="18"/>
+          <w:szCs w:val="18"/>
+        </w:rPr>
+        <w:t xml:space="preserve"> </w:t>
+      </w:r>
+      <w:r>
+        <w:rPr>
+          <w:rStyle w:val="code-keyword"/>
+          <w:rFonts w:ascii="Consolas" w:hAnsi="Consolas"/>
+          <w:color w:val="0000FF"/>
+          <w:sz w:val="18"/>
+          <w:szCs w:val="18"/>
+          <w:bdr w:val="none" w:sz="0" w:space="0" w:color="auto" w:frame="1"/>
+        </w:rPr>
+        <w:t>Not</w:t>
+      </w:r>
+      <w:r>
+        <w:rPr>
+          <w:rFonts w:ascii="Consolas" w:hAnsi="Consolas"/>
+          <w:color w:val="000000"/>
+          <w:sz w:val="18"/>
+          <w:szCs w:val="18"/>
+        </w:rPr>
+        <w:t xml:space="preserve"> </w:t>
+      </w:r>
+      <w:proofErr w:type="spellStart"/>
+      <w:r>
+        <w:rPr>
+          <w:rFonts w:ascii="Consolas" w:hAnsi="Consolas"/>
+          <w:color w:val="000000"/>
+          <w:sz w:val="18"/>
+          <w:szCs w:val="18"/>
+        </w:rPr>
+        <w:t>oOleDocProp</w:t>
+      </w:r>
+      <w:proofErr w:type="spellEnd"/>
+      <w:r>
+        <w:rPr>
+          <w:rFonts w:ascii="Consolas" w:hAnsi="Consolas"/>
+          <w:color w:val="000000"/>
+          <w:sz w:val="18"/>
+          <w:szCs w:val="18"/>
+        </w:rPr>
+        <w:t xml:space="preserve"> </w:t>
+      </w:r>
+      <w:r>
+        <w:rPr>
+          <w:rStyle w:val="code-keyword"/>
+          <w:rFonts w:ascii="Consolas" w:hAnsi="Consolas"/>
+          <w:color w:val="0000FF"/>
+          <w:sz w:val="18"/>
+          <w:szCs w:val="18"/>
+          <w:bdr w:val="none" w:sz="0" w:space="0" w:color="auto" w:frame="1"/>
+        </w:rPr>
+        <w:t>Is</w:t>
+      </w:r>
+      <w:r>
+        <w:rPr>
+          <w:rFonts w:ascii="Consolas" w:hAnsi="Consolas"/>
+          <w:color w:val="000000"/>
+          <w:sz w:val="18"/>
+          <w:szCs w:val="18"/>
+        </w:rPr>
+        <w:t xml:space="preserve"> </w:t>
+      </w:r>
+      <w:r>
+        <w:rPr>
+          <w:rStyle w:val="code-keyword"/>
+          <w:rFonts w:ascii="Consolas" w:hAnsi="Consolas"/>
+          <w:color w:val="0000FF"/>
+          <w:sz w:val="18"/>
+          <w:szCs w:val="18"/>
+          <w:bdr w:val="none" w:sz="0" w:space="0" w:color="auto" w:frame="1"/>
+        </w:rPr>
+        <w:t>Nothing</w:t>
+      </w:r>
+      <w:r>
+        <w:rPr>
+          <w:rFonts w:ascii="Consolas" w:hAnsi="Consolas"/>
+          <w:color w:val="000000"/>
+          <w:sz w:val="18"/>
+          <w:szCs w:val="18"/>
+        </w:rPr>
+        <w:t xml:space="preserve"> </w:t>
+      </w:r>
+      <w:r>
+        <w:rPr>
+          <w:rStyle w:val="code-keyword"/>
+          <w:rFonts w:ascii="Consolas" w:hAnsi="Consolas"/>
+          <w:color w:val="0000FF"/>
+          <w:sz w:val="18"/>
+          <w:szCs w:val="18"/>
+          <w:bdr w:val="none" w:sz="0" w:space="0" w:color="auto" w:frame="1"/>
+        </w:rPr>
+        <w:t>Then</w:t>
+      </w:r>
+      <w:r>
+        <w:rPr>
+          <w:rFonts w:ascii="Consolas" w:hAnsi="Consolas"/>
+          <w:color w:val="000000"/>
+          <w:sz w:val="18"/>
+          <w:szCs w:val="18"/>
+        </w:rPr>
+        <w:t xml:space="preserve"> </w:t>
+      </w:r>
+      <w:r>
+        <w:rPr>
+          <w:rStyle w:val="code-keyword"/>
+          <w:rFonts w:ascii="Consolas" w:hAnsi="Consolas"/>
+          <w:color w:val="0000FF"/>
+          <w:sz w:val="18"/>
+          <w:szCs w:val="18"/>
+          <w:bdr w:val="none" w:sz="0" w:space="0" w:color="auto" w:frame="1"/>
+        </w:rPr>
+        <w:t>Set</w:t>
+      </w:r>
+      <w:r>
+        <w:rPr>
+          <w:rFonts w:ascii="Consolas" w:hAnsi="Consolas"/>
+          <w:color w:val="000000"/>
+          <w:sz w:val="18"/>
+          <w:szCs w:val="18"/>
+        </w:rPr>
+        <w:t xml:space="preserve"> </w:t>
+      </w:r>
+      <w:proofErr w:type="spellStart"/>
+      <w:r>
+        <w:rPr>
+          <w:rFonts w:ascii="Consolas" w:hAnsi="Consolas"/>
+          <w:color w:val="000000"/>
+          <w:sz w:val="18"/>
+          <w:szCs w:val="18"/>
+        </w:rPr>
+        <w:t>oOleDocProp</w:t>
+      </w:r>
+      <w:proofErr w:type="spellEnd"/>
+      <w:r>
+        <w:rPr>
+          <w:rFonts w:ascii="Consolas" w:hAnsi="Consolas"/>
+          <w:color w:val="000000"/>
+          <w:sz w:val="18"/>
+          <w:szCs w:val="18"/>
+        </w:rPr>
+        <w:t xml:space="preserve"> = </w:t>
+      </w:r>
+      <w:r>
+        <w:rPr>
+          <w:rStyle w:val="code-keyword"/>
+          <w:rFonts w:ascii="Consolas" w:hAnsi="Consolas"/>
+          <w:color w:val="0000FF"/>
+          <w:sz w:val="18"/>
+          <w:szCs w:val="18"/>
+          <w:bdr w:val="none" w:sz="0" w:space="0" w:color="auto" w:frame="1"/>
+        </w:rPr>
+        <w:t>Nothing</w:t>
+      </w:r>
+    </w:p>
+    <w:p>
+      <w:pPr>
+        <w:pStyle w:val="HTMLPreformatted"/>
+        <w:pBdr>
+          <w:top w:val="single" w:sz="6" w:space="5" w:color="FBEDBB"/>
+          <w:left w:val="single" w:sz="6" w:space="5" w:color="FBEDBB"/>
+          <w:bottom w:val="single" w:sz="6" w:space="5" w:color="FBEDBB"/>
+          <w:right w:val="single" w:sz="6" w:space="5" w:color="FBEDBB"/>
+        </w:pBdr>
+        <w:shd w:val="clear" w:color="auto" w:fill="FBEDBB"/>
+        <w:rPr>
+          <w:rFonts w:ascii="Consolas" w:hAnsi="Consolas"/>
+          <w:color w:val="000000"/>
+          <w:sz w:val="18"/>
+          <w:szCs w:val="18"/>
+        </w:rPr>
+      </w:pPr>
+    </w:p>
+    <w:p>
+      <w:pPr>
+        <w:pStyle w:val="HTMLPreformatted"/>
+        <w:pBdr>
+          <w:top w:val="single" w:sz="6" w:space="5" w:color="FBEDBB"/>
+          <w:left w:val="single" w:sz="6" w:space="5" w:color="FBEDBB"/>
+          <w:bottom w:val="single" w:sz="6" w:space="5" w:color="FBEDBB"/>
+          <w:right w:val="single" w:sz="6" w:space="5" w:color="FBEDBB"/>
+        </w:pBdr>
+        <w:shd w:val="clear" w:color="auto" w:fill="FBEDBB"/>
+        <w:rPr>
+          <w:rFonts w:ascii="Consolas" w:hAnsi="Consolas"/>
+          <w:color w:val="000000"/>
+          <w:sz w:val="18"/>
+          <w:szCs w:val="18"/>
+        </w:rPr>
+      </w:pPr>
+      <w:r>
+        <w:rPr>
+          <w:rStyle w:val="code-keyword"/>
+          <w:rFonts w:ascii="Consolas" w:hAnsi="Consolas"/>
+          <w:color w:val="0000FF"/>
+          <w:sz w:val="18"/>
+          <w:szCs w:val="18"/>
+          <w:bdr w:val="none" w:sz="0" w:space="0" w:color="auto" w:frame="1"/>
+        </w:rPr>
+        <w:t>Exit</w:t>
+      </w:r>
+      <w:r>
+        <w:rPr>
+          <w:rFonts w:ascii="Consolas" w:hAnsi="Consolas"/>
+          <w:color w:val="000000"/>
+          <w:sz w:val="18"/>
+          <w:szCs w:val="18"/>
+        </w:rPr>
+        <w:t xml:space="preserve"> </w:t>
+      </w:r>
+      <w:r>
+        <w:rPr>
+          <w:rStyle w:val="code-keyword"/>
+          <w:rFonts w:ascii="Consolas" w:hAnsi="Consolas"/>
+          <w:color w:val="0000FF"/>
+          <w:sz w:val="18"/>
+          <w:szCs w:val="18"/>
+          <w:bdr w:val="none" w:sz="0" w:space="0" w:color="auto" w:frame="1"/>
+        </w:rPr>
+        <w:t>Function</w:t>
+      </w:r>
+    </w:p>
+    <w:p>
+      <w:pPr>
+        <w:pStyle w:val="HTMLPreformatted"/>
+        <w:pBdr>
+          <w:top w:val="single" w:sz="6" w:space="5" w:color="FBEDBB"/>
+          <w:left w:val="single" w:sz="6" w:space="5" w:color="FBEDBB"/>
+          <w:bottom w:val="single" w:sz="6" w:space="5" w:color="FBEDBB"/>
+          <w:right w:val="single" w:sz="6" w:space="5" w:color="FBEDBB"/>
+        </w:pBdr>
+        <w:shd w:val="clear" w:color="auto" w:fill="FBEDBB"/>
+        <w:rPr>
+          <w:rFonts w:ascii="Consolas" w:hAnsi="Consolas"/>
+          <w:color w:val="000000"/>
+          <w:sz w:val="18"/>
+          <w:szCs w:val="18"/>
+        </w:rPr>
+      </w:pPr>
+      <w:proofErr w:type="spellStart"/>
+      <w:r>
+        <w:rPr>
+          <w:rFonts w:ascii="Consolas" w:hAnsi="Consolas"/>
+          <w:color w:val="000000"/>
+          <w:sz w:val="18"/>
+          <w:szCs w:val="18"/>
+        </w:rPr>
+        <w:t>OnError</w:t>
+      </w:r>
+      <w:proofErr w:type="spellEnd"/>
+      <w:r>
+        <w:rPr>
+          <w:rFonts w:ascii="Consolas" w:hAnsi="Consolas"/>
+          <w:color w:val="000000"/>
+          <w:sz w:val="18"/>
+          <w:szCs w:val="18"/>
+        </w:rPr>
+        <w:t>:</w:t>
+      </w:r>
+    </w:p>
+    <w:p>
+      <w:pPr>
+        <w:pStyle w:val="HTMLPreformatted"/>
+        <w:pBdr>
+          <w:top w:val="single" w:sz="6" w:space="5" w:color="FBEDBB"/>
+          <w:left w:val="single" w:sz="6" w:space="5" w:color="FBEDBB"/>
+          <w:bottom w:val="single" w:sz="6" w:space="5" w:color="FBEDBB"/>
+          <w:right w:val="single" w:sz="6" w:space="5" w:color="FBEDBB"/>
+        </w:pBdr>
+        <w:shd w:val="clear" w:color="auto" w:fill="FBEDBB"/>
+        <w:rPr>
+          <w:rFonts w:ascii="Consolas" w:hAnsi="Consolas"/>
+          <w:color w:val="000000"/>
+          <w:sz w:val="18"/>
+          <w:szCs w:val="18"/>
+        </w:rPr>
+      </w:pPr>
+      <w:r>
+        <w:rPr>
+          <w:rFonts w:ascii="Consolas" w:hAnsi="Consolas"/>
+          <w:color w:val="000000"/>
+          <w:sz w:val="18"/>
+          <w:szCs w:val="18"/>
+        </w:rPr>
+        <w:t xml:space="preserve">    </w:t>
+      </w:r>
+      <w:proofErr w:type="spellStart"/>
+      <w:r>
+        <w:rPr>
+          <w:rFonts w:ascii="Consolas" w:hAnsi="Consolas"/>
+          <w:color w:val="000000"/>
+          <w:sz w:val="18"/>
+          <w:szCs w:val="18"/>
+        </w:rPr>
+        <w:t>MsgBox</w:t>
+      </w:r>
+      <w:proofErr w:type="spellEnd"/>
+      <w:r>
+        <w:rPr>
+          <w:rFonts w:ascii="Consolas" w:hAnsi="Consolas"/>
+          <w:color w:val="000000"/>
+          <w:sz w:val="18"/>
+          <w:szCs w:val="18"/>
+        </w:rPr>
+        <w:t xml:space="preserve"> </w:t>
+      </w:r>
+      <w:proofErr w:type="spellStart"/>
+      <w:r>
+        <w:rPr>
+          <w:rFonts w:ascii="Consolas" w:hAnsi="Consolas"/>
+          <w:color w:val="000000"/>
+          <w:sz w:val="18"/>
+          <w:szCs w:val="18"/>
+        </w:rPr>
+        <w:t>Err.Number</w:t>
+      </w:r>
+      <w:proofErr w:type="spellEnd"/>
+      <w:r>
+        <w:rPr>
+          <w:rFonts w:ascii="Consolas" w:hAnsi="Consolas"/>
+          <w:color w:val="000000"/>
+          <w:sz w:val="18"/>
+          <w:szCs w:val="18"/>
+        </w:rPr>
+        <w:t xml:space="preserve"> &amp; </w:t>
+      </w:r>
+      <w:r>
+        <w:rPr>
+          <w:rStyle w:val="code-string"/>
+          <w:rFonts w:ascii="Consolas" w:hAnsi="Consolas"/>
+          <w:color w:val="800080"/>
+          <w:sz w:val="18"/>
+          <w:szCs w:val="18"/>
+          <w:bdr w:val="none" w:sz="0" w:space="0" w:color="auto" w:frame="1"/>
+        </w:rPr>
+        <w:t>" - "</w:t>
+      </w:r>
+      <w:r>
+        <w:rPr>
+          <w:rFonts w:ascii="Consolas" w:hAnsi="Consolas"/>
+          <w:color w:val="000000"/>
+          <w:sz w:val="18"/>
+          <w:szCs w:val="18"/>
+        </w:rPr>
+        <w:t xml:space="preserve"> &amp; </w:t>
+      </w:r>
+      <w:proofErr w:type="spellStart"/>
+      <w:r>
+        <w:rPr>
+          <w:rFonts w:ascii="Consolas" w:hAnsi="Consolas"/>
+          <w:color w:val="000000"/>
+          <w:sz w:val="18"/>
+          <w:szCs w:val="18"/>
+        </w:rPr>
+        <w:t>Err.Description</w:t>
+      </w:r>
+      <w:proofErr w:type="spellEnd"/>
+    </w:p>
+    <w:p>
+      <w:pPr>
+        <w:pStyle w:val="HTMLPreformatted"/>
+        <w:pBdr>
+          <w:top w:val="single" w:sz="6" w:space="5" w:color="FBEDBB"/>
+          <w:left w:val="single" w:sz="6" w:space="5" w:color="FBEDBB"/>
+          <w:bottom w:val="single" w:sz="6" w:space="5" w:color="FBEDBB"/>
+          <w:right w:val="single" w:sz="6" w:space="5" w:color="FBEDBB"/>
+        </w:pBdr>
+        <w:shd w:val="clear" w:color="auto" w:fill="FBEDBB"/>
+        <w:rPr>
+          <w:rFonts w:ascii="Consolas" w:hAnsi="Consolas"/>
+          <w:color w:val="000000"/>
+          <w:sz w:val="18"/>
+          <w:szCs w:val="18"/>
+        </w:rPr>
+      </w:pPr>
+      <w:r>
+        <w:rPr>
+          <w:rFonts w:ascii="Consolas" w:hAnsi="Consolas"/>
+          <w:color w:val="000000"/>
+          <w:sz w:val="18"/>
+          <w:szCs w:val="18"/>
+        </w:rPr>
+        <w:t xml:space="preserve">    </w:t>
+      </w:r>
+      <w:r>
+        <w:rPr>
+          <w:rStyle w:val="code-keyword"/>
+          <w:rFonts w:ascii="Consolas" w:hAnsi="Consolas"/>
+          <w:color w:val="0000FF"/>
+          <w:sz w:val="18"/>
+          <w:szCs w:val="18"/>
+          <w:bdr w:val="none" w:sz="0" w:space="0" w:color="auto" w:frame="1"/>
+        </w:rPr>
+        <w:t>Resume</w:t>
+      </w:r>
+      <w:r>
+        <w:rPr>
+          <w:rFonts w:ascii="Consolas" w:hAnsi="Consolas"/>
+          <w:color w:val="000000"/>
+          <w:sz w:val="18"/>
+          <w:szCs w:val="18"/>
+        </w:rPr>
+        <w:t xml:space="preserve"> </w:t>
+      </w:r>
+      <w:r>
+        <w:rPr>
+          <w:rStyle w:val="code-keyword"/>
+          <w:rFonts w:ascii="Consolas" w:hAnsi="Consolas"/>
+          <w:color w:val="0000FF"/>
+          <w:sz w:val="18"/>
+          <w:szCs w:val="18"/>
+          <w:bdr w:val="none" w:sz="0" w:space="0" w:color="auto" w:frame="1"/>
+        </w:rPr>
+        <w:t>Next</w:t>
+      </w:r>
+    </w:p>
+    <w:p>
+      <w:pPr>
+        <w:pStyle w:val="HTMLPreformatted"/>
+        <w:pBdr>
+          <w:top w:val="single" w:sz="6" w:space="5" w:color="FBEDBB"/>
+          <w:left w:val="single" w:sz="6" w:space="5" w:color="FBEDBB"/>
+          <w:bottom w:val="single" w:sz="6" w:space="5" w:color="FBEDBB"/>
+          <w:right w:val="single" w:sz="6" w:space="5" w:color="FBEDBB"/>
+        </w:pBdr>
+        <w:shd w:val="clear" w:color="auto" w:fill="FBEDBB"/>
+        <w:rPr>
+          <w:rFonts w:ascii="Consolas" w:hAnsi="Consolas"/>
+          <w:color w:val="000000"/>
+          <w:sz w:val="18"/>
+          <w:szCs w:val="18"/>
+        </w:rPr>
+      </w:pPr>
+      <w:r>
+        <w:rPr>
+          <w:rStyle w:val="code-keyword"/>
+          <w:rFonts w:ascii="Consolas" w:hAnsi="Consolas"/>
+          <w:color w:val="0000FF"/>
+          <w:sz w:val="18"/>
+          <w:szCs w:val="18"/>
+          <w:bdr w:val="none" w:sz="0" w:space="0" w:color="auto" w:frame="1"/>
+        </w:rPr>
+        <w:t>End</w:t>
+      </w:r>
+      <w:r>
+        <w:rPr>
+          <w:rFonts w:ascii="Consolas" w:hAnsi="Consolas"/>
+          <w:color w:val="000000"/>
+          <w:sz w:val="18"/>
+          <w:szCs w:val="18"/>
+        </w:rPr>
+        <w:t xml:space="preserve"> </w:t>
+      </w:r>
+      <w:r>
+        <w:rPr>
+          <w:rStyle w:val="code-keyword"/>
+          <w:rFonts w:ascii="Consolas" w:hAnsi="Consolas"/>
+          <w:color w:val="0000FF"/>
+          <w:sz w:val="18"/>
+          <w:szCs w:val="18"/>
+          <w:bdr w:val="none" w:sz="0" w:space="0" w:color="auto" w:frame="1"/>
+        </w:rPr>
+        <w:t>Function</w:t>
+      </w:r>
+    </w:p>
+    <w:p/>
+    <w:p>
+      <w:pPr>
+        <w:pStyle w:val="Heading2"/>
+        <w:shd w:val="clear" w:color="auto" w:fill="FFFFFF"/>
+        <w:spacing w:before="300" w:after="165"/>
+        <w:rPr>
+          <w:rFonts w:ascii="Segoe UI" w:hAnsi="Segoe UI" w:cs="Segoe UI"/>
+          <w:b w:val="0"/>
+          <w:bCs w:val="0"/>
+          <w:color w:val="FF9900"/>
+          <w:sz w:val="44"/>
+          <w:szCs w:val="44"/>
+        </w:rPr>
+      </w:pPr>
+      <w:r>
+        <w:rPr>
+          <w:rFonts w:ascii="Segoe UI" w:hAnsi="Segoe UI" w:cs="Segoe UI"/>
+          <w:b w:val="0"/>
+          <w:bCs w:val="0"/>
+          <w:color w:val="FF9900"/>
+          <w:sz w:val="44"/>
+          <w:szCs w:val="44"/>
+        </w:rPr>
+        <w:t>Or Use below file</w:t>
+      </w:r>
+    </w:p>
+    <w:p>
+      <w:pPr>
+        <w:pStyle w:val="ListParagraph"/>
+        <w:numPr>
+          <w:ilvl w:val="0"/>
+          <w:numId w:val="3"/>
+        </w:numPr>
+      </w:pPr>
+      <w:r>
+        <w:object w:dxaOrig="1541" w:dyaOrig="1000">
+          <v:shapetype id="_x0000_t75" coordsize="21600,21600" o:spt="75" o:preferrelative="t" path="m@4@5l@4@11@9@11@9@5xe" filled="f" stroked="f">
+            <v:stroke joinstyle="miter"/>
+            <v:formulas>
+              <v:f eqn="if lineDrawn pixelLineWidth 0"/>
+              <v:f eqn="sum @0 1 0"/>
+              <v:f eqn="sum 0 0 @1"/>
+              <v:f eqn="prod @2 1 2"/>
+              <v:f eqn="prod @3 21600 pixelWidth"/>
+              <v:f eqn="prod @3 21600 pixelHeight"/>
+              <v:f eqn="sum @0 0 1"/>
+              <v:f eqn="prod @6 1 2"/>
+              <v:f eqn="prod @7 21600 pixelWidth"/>
+              <v:f eqn="sum @8 21600 0"/>
+              <v:f eqn="prod @7 21600 pixelHeight"/>
+              <v:f eqn="sum @10 21600 0"/>
+            </v:formulas>
+            <v:path o:extrusionok="f" gradientshapeok="t" o:connecttype="rect"/>
+            <o:lock v:ext="edit" aspectratio="t"/>
+          </v:shapetype>
+          <v:shape id="_x0000_i1027" type="#_x0000_t75" style="width:77.25pt;height:50.25pt" o:ole="">
+            <v:imagedata r:id="rId14" o:title=""/>
+          </v:shape>
+          <o:OLEObject Type="Embed" ProgID="Package" ShapeID="_x0000_i1027" DrawAspect="Icon" ObjectID="_1600181766" r:id="rId15"/>
+        </w:object>
+      </w:r>
+    </w:p>
+    <w:p>
+      <w:pPr>
+        <w:pStyle w:val="ListParagraph"/>
+        <w:numPr>
+          <w:ilvl w:val="0"/>
+          <w:numId w:val="3"/>
+        </w:numPr>
+      </w:pPr>
+      <w:r>
+        <w:object w:dxaOrig="1541" w:dyaOrig="1000">
+          <v:shape id="_x0000_i1030" type="#_x0000_t75" style="width:77.25pt;height:50.25pt" o:ole="">
+            <v:imagedata r:id="rId16" o:title=""/>
+          </v:shape>
+          <o:OLEObject Type="Embed" ProgID="Package" ShapeID="_x0000_i1030" DrawAspect="Icon" ObjectID="_1600181767" r:id="rId17"/>
+        </w:object>
+      </w:r>
+    </w:p>
+    <w:p>
+      <w:pPr>
+        <w:pStyle w:val="ListParagraph"/>
+        <w:numPr>
+          <w:ilvl w:val="0"/>
+          <w:numId w:val="3"/>
+        </w:numPr>
+      </w:pPr>
+      <w:r>
+        <w:object w:dxaOrig="1541" w:dyaOrig="1000">
+          <v:shape id="_x0000_i1031" type="#_x0000_t75" style="width:77.25pt;height:50.25pt" o:ole="">
+            <v:imagedata r:id="rId18" o:title=""/>
+          </v:shape>
+          <o:OLEObject Type="Embed" ProgID="Package" ShapeID="_x0000_i1031" DrawAspect="Icon" ObjectID="_1600181768" r:id="rId19"/>
+        </w:object>
+      </w:r>
+    </w:p>
+    <w:p/>
     <w:sectPr>
       <w:pgSz w:w="12240" w:h="15840"/>
       <w:pgMar w:top="1440" w:right="1440" w:bottom="1440" w:left="1440" w:header="720" w:footer="720" w:gutter="0"/>
@@ -2295,134 +4255,434 @@
 </w:document>
 </file>
 
+<file path=word/numbering.xml><?xml version="1.0" encoding="utf-8"?>
+<w:numbering xmlns:wpc="http://schemas.microsoft.com/office/word/2010/wordprocessingCanvas" xmlns:cx="http://schemas.microsoft.com/office/drawing/2014/chartex" xmlns:cx1="http://schemas.microsoft.com/office/drawing/2015/9/8/chartex" xmlns:mc="http://schemas.openxmlformats.org/markup-compatibility/2006" xmlns:o="urn:schemas-microsoft-com:office:office" xmlns:r="http://schemas.openxmlformats.org/officeDocument/2006/relationships" xmlns:m="http://schemas.openxmlformats.org/officeDocument/2006/math" xmlns:v="urn:schemas-microsoft-com:vml" xmlns:wp14="http://schemas.microsoft.com/office/word/2010/wordprocessingDrawing" xmlns:wp="http://schemas.openxmlformats.org/drawingml/2006/wordprocessingDrawing" xmlns:w10="urn:schemas-microsoft-com:office:word" xmlns:w="http://schemas.openxmlformats.org/wordprocessingml/2006/main" xmlns:w14="http://schemas.microsoft.com/office/word/2010/wordml" xmlns:w15="http://schemas.microsoft.com/office/word/2012/wordml" xmlns:w16se="http://schemas.microsoft.com/office/word/2015/wordml/symex" xmlns:wpg="http://schemas.microsoft.com/office/word/2010/wordprocessingGroup" xmlns:wpi="http://schemas.microsoft.com/office/word/2010/wordprocessingInk" xmlns:wne="http://schemas.microsoft.com/office/word/2006/wordml" xmlns:wps="http://schemas.microsoft.com/office/word/2010/wordprocessingShape" mc:Ignorable="w14 w15 w16se wp14">
+  <w:abstractNum w:abstractNumId="0" w15:restartNumberingAfterBreak="0">
+    <w:nsid w:val="112559FC"/>
+    <w:multiLevelType w:val="multilevel"/>
+    <w:tmpl w:val="A4B2B9E6"/>
+    <w:lvl w:ilvl="0">
+      <w:start w:val="1"/>
+      <w:numFmt w:val="decimal"/>
+      <w:lvlText w:val="%1."/>
+      <w:lvlJc w:val="left"/>
+      <w:pPr>
+        <w:tabs>
+          <w:tab w:val="num" w:pos="360"/>
+        </w:tabs>
+        <w:ind w:left="360" w:hanging="360"/>
+      </w:pPr>
+    </w:lvl>
+    <w:lvl w:ilvl="1" w:tentative="1">
+      <w:start w:val="1"/>
+      <w:numFmt w:val="decimal"/>
+      <w:lvlText w:val="%2."/>
+      <w:lvlJc w:val="left"/>
+      <w:pPr>
+        <w:tabs>
+          <w:tab w:val="num" w:pos="1080"/>
+        </w:tabs>
+        <w:ind w:left="1080" w:hanging="360"/>
+      </w:pPr>
+    </w:lvl>
+    <w:lvl w:ilvl="2" w:tentative="1">
+      <w:start w:val="1"/>
+      <w:numFmt w:val="decimal"/>
+      <w:lvlText w:val="%3."/>
+      <w:lvlJc w:val="left"/>
+      <w:pPr>
+        <w:tabs>
+          <w:tab w:val="num" w:pos="1800"/>
+        </w:tabs>
+        <w:ind w:left="1800" w:hanging="360"/>
+      </w:pPr>
+    </w:lvl>
+    <w:lvl w:ilvl="3" w:tentative="1">
+      <w:start w:val="1"/>
+      <w:numFmt w:val="decimal"/>
+      <w:lvlText w:val="%4."/>
+      <w:lvlJc w:val="left"/>
+      <w:pPr>
+        <w:tabs>
+          <w:tab w:val="num" w:pos="2520"/>
+        </w:tabs>
+        <w:ind w:left="2520" w:hanging="360"/>
+      </w:pPr>
+    </w:lvl>
+    <w:lvl w:ilvl="4" w:tentative="1">
+      <w:start w:val="1"/>
+      <w:numFmt w:val="decimal"/>
+      <w:lvlText w:val="%5."/>
+      <w:lvlJc w:val="left"/>
+      <w:pPr>
+        <w:tabs>
+          <w:tab w:val="num" w:pos="3240"/>
+        </w:tabs>
+        <w:ind w:left="3240" w:hanging="360"/>
+      </w:pPr>
+    </w:lvl>
+    <w:lvl w:ilvl="5" w:tentative="1">
+      <w:start w:val="1"/>
+      <w:numFmt w:val="decimal"/>
+      <w:lvlText w:val="%6."/>
+      <w:lvlJc w:val="left"/>
+      <w:pPr>
+        <w:tabs>
+          <w:tab w:val="num" w:pos="3960"/>
+        </w:tabs>
+        <w:ind w:left="3960" w:hanging="360"/>
+      </w:pPr>
+    </w:lvl>
+    <w:lvl w:ilvl="6" w:tentative="1">
+      <w:start w:val="1"/>
+      <w:numFmt w:val="decimal"/>
+      <w:lvlText w:val="%7."/>
+      <w:lvlJc w:val="left"/>
+      <w:pPr>
+        <w:tabs>
+          <w:tab w:val="num" w:pos="4680"/>
+        </w:tabs>
+        <w:ind w:left="4680" w:hanging="360"/>
+      </w:pPr>
+    </w:lvl>
+    <w:lvl w:ilvl="7" w:tentative="1">
+      <w:start w:val="1"/>
+      <w:numFmt w:val="decimal"/>
+      <w:lvlText w:val="%8."/>
+      <w:lvlJc w:val="left"/>
+      <w:pPr>
+        <w:tabs>
+          <w:tab w:val="num" w:pos="5400"/>
+        </w:tabs>
+        <w:ind w:left="5400" w:hanging="360"/>
+      </w:pPr>
+    </w:lvl>
+    <w:lvl w:ilvl="8" w:tentative="1">
+      <w:start w:val="1"/>
+      <w:numFmt w:val="decimal"/>
+      <w:lvlText w:val="%9."/>
+      <w:lvlJc w:val="left"/>
+      <w:pPr>
+        <w:tabs>
+          <w:tab w:val="num" w:pos="6120"/>
+        </w:tabs>
+        <w:ind w:left="6120" w:hanging="360"/>
+      </w:pPr>
+    </w:lvl>
+  </w:abstractNum>
+  <w:abstractNum w:abstractNumId="1" w15:restartNumberingAfterBreak="0">
+    <w:nsid w:val="30AA2E84"/>
+    <w:multiLevelType w:val="hybridMultilevel"/>
+    <w:tmpl w:val="74E4F0CE"/>
+    <w:lvl w:ilvl="0" w:tplc="0409000F">
+      <w:start w:val="1"/>
+      <w:numFmt w:val="decimal"/>
+      <w:lvlText w:val="%1."/>
+      <w:lvlJc w:val="left"/>
+      <w:pPr>
+        <w:ind w:left="1080" w:hanging="360"/>
+      </w:pPr>
+    </w:lvl>
+    <w:lvl w:ilvl="1" w:tplc="04090019" w:tentative="1">
+      <w:start w:val="1"/>
+      <w:numFmt w:val="lowerLetter"/>
+      <w:lvlText w:val="%2."/>
+      <w:lvlJc w:val="left"/>
+      <w:pPr>
+        <w:ind w:left="1800" w:hanging="360"/>
+      </w:pPr>
+    </w:lvl>
+    <w:lvl w:ilvl="2" w:tplc="0409001B" w:tentative="1">
+      <w:start w:val="1"/>
+      <w:numFmt w:val="lowerRoman"/>
+      <w:lvlText w:val="%3."/>
+      <w:lvlJc w:val="right"/>
+      <w:pPr>
+        <w:ind w:left="2520" w:hanging="180"/>
+      </w:pPr>
+    </w:lvl>
+    <w:lvl w:ilvl="3" w:tplc="0409000F" w:tentative="1">
+      <w:start w:val="1"/>
+      <w:numFmt w:val="decimal"/>
+      <w:lvlText w:val="%4."/>
+      <w:lvlJc w:val="left"/>
+      <w:pPr>
+        <w:ind w:left="3240" w:hanging="360"/>
+      </w:pPr>
+    </w:lvl>
+    <w:lvl w:ilvl="4" w:tplc="04090019" w:tentative="1">
+      <w:start w:val="1"/>
+      <w:numFmt w:val="lowerLetter"/>
+      <w:lvlText w:val="%5."/>
+      <w:lvlJc w:val="left"/>
+      <w:pPr>
+        <w:ind w:left="3960" w:hanging="360"/>
+      </w:pPr>
+    </w:lvl>
+    <w:lvl w:ilvl="5" w:tplc="0409001B" w:tentative="1">
+      <w:start w:val="1"/>
+      <w:numFmt w:val="lowerRoman"/>
+      <w:lvlText w:val="%6."/>
+      <w:lvlJc w:val="right"/>
+      <w:pPr>
+        <w:ind w:left="4680" w:hanging="180"/>
+      </w:pPr>
+    </w:lvl>
+    <w:lvl w:ilvl="6" w:tplc="0409000F" w:tentative="1">
+      <w:start w:val="1"/>
+      <w:numFmt w:val="decimal"/>
+      <w:lvlText w:val="%7."/>
+      <w:lvlJc w:val="left"/>
+      <w:pPr>
+        <w:ind w:left="5400" w:hanging="360"/>
+      </w:pPr>
+    </w:lvl>
+    <w:lvl w:ilvl="7" w:tplc="04090019" w:tentative="1">
+      <w:start w:val="1"/>
+      <w:numFmt w:val="lowerLetter"/>
+      <w:lvlText w:val="%8."/>
+      <w:lvlJc w:val="left"/>
+      <w:pPr>
+        <w:ind w:left="6120" w:hanging="360"/>
+      </w:pPr>
+    </w:lvl>
+    <w:lvl w:ilvl="8" w:tplc="0409001B" w:tentative="1">
+      <w:start w:val="1"/>
+      <w:numFmt w:val="lowerRoman"/>
+      <w:lvlText w:val="%9."/>
+      <w:lvlJc w:val="right"/>
+      <w:pPr>
+        <w:ind w:left="6840" w:hanging="180"/>
+      </w:pPr>
+    </w:lvl>
+  </w:abstractNum>
+  <w:abstractNum w:abstractNumId="2" w15:restartNumberingAfterBreak="0">
+    <w:nsid w:val="34B122A0"/>
+    <w:multiLevelType w:val="hybridMultilevel"/>
+    <w:tmpl w:val="1F9AA2FE"/>
+    <w:lvl w:ilvl="0" w:tplc="0409000F">
+      <w:start w:val="1"/>
+      <w:numFmt w:val="decimal"/>
+      <w:lvlText w:val="%1."/>
+      <w:lvlJc w:val="left"/>
+      <w:pPr>
+        <w:ind w:left="720" w:hanging="360"/>
+      </w:pPr>
+    </w:lvl>
+    <w:lvl w:ilvl="1" w:tplc="04090019" w:tentative="1">
+      <w:start w:val="1"/>
+      <w:numFmt w:val="lowerLetter"/>
+      <w:lvlText w:val="%2."/>
+      <w:lvlJc w:val="left"/>
+      <w:pPr>
+        <w:ind w:left="1440" w:hanging="360"/>
+      </w:pPr>
+    </w:lvl>
+    <w:lvl w:ilvl="2" w:tplc="0409001B" w:tentative="1">
+      <w:start w:val="1"/>
+      <w:numFmt w:val="lowerRoman"/>
+      <w:lvlText w:val="%3."/>
+      <w:lvlJc w:val="right"/>
+      <w:pPr>
+        <w:ind w:left="2160" w:hanging="180"/>
+      </w:pPr>
+    </w:lvl>
+    <w:lvl w:ilvl="3" w:tplc="0409000F" w:tentative="1">
+      <w:start w:val="1"/>
+      <w:numFmt w:val="decimal"/>
+      <w:lvlText w:val="%4."/>
+      <w:lvlJc w:val="left"/>
+      <w:pPr>
+        <w:ind w:left="2880" w:hanging="360"/>
+      </w:pPr>
+    </w:lvl>
+    <w:lvl w:ilvl="4" w:tplc="04090019" w:tentative="1">
+      <w:start w:val="1"/>
+      <w:numFmt w:val="lowerLetter"/>
+      <w:lvlText w:val="%5."/>
+      <w:lvlJc w:val="left"/>
+      <w:pPr>
+        <w:ind w:left="3600" w:hanging="360"/>
+      </w:pPr>
+    </w:lvl>
+    <w:lvl w:ilvl="5" w:tplc="0409001B" w:tentative="1">
+      <w:start w:val="1"/>
+      <w:numFmt w:val="lowerRoman"/>
+      <w:lvlText w:val="%6."/>
+      <w:lvlJc w:val="right"/>
+      <w:pPr>
+        <w:ind w:left="4320" w:hanging="180"/>
+      </w:pPr>
+    </w:lvl>
+    <w:lvl w:ilvl="6" w:tplc="0409000F" w:tentative="1">
+      <w:start w:val="1"/>
+      <w:numFmt w:val="decimal"/>
+      <w:lvlText w:val="%7."/>
+      <w:lvlJc w:val="left"/>
+      <w:pPr>
+        <w:ind w:left="5040" w:hanging="360"/>
+      </w:pPr>
+    </w:lvl>
+    <w:lvl w:ilvl="7" w:tplc="04090019" w:tentative="1">
+      <w:start w:val="1"/>
+      <w:numFmt w:val="lowerLetter"/>
+      <w:lvlText w:val="%8."/>
+      <w:lvlJc w:val="left"/>
+      <w:pPr>
+        <w:ind w:left="5760" w:hanging="360"/>
+      </w:pPr>
+    </w:lvl>
+    <w:lvl w:ilvl="8" w:tplc="0409001B" w:tentative="1">
+      <w:start w:val="1"/>
+      <w:numFmt w:val="lowerRoman"/>
+      <w:lvlText w:val="%9."/>
+      <w:lvlJc w:val="right"/>
+      <w:pPr>
+        <w:ind w:left="6480" w:hanging="180"/>
+      </w:pPr>
+    </w:lvl>
+  </w:abstractNum>
+  <w:num w:numId="1">
+    <w:abstractNumId w:val="0"/>
+  </w:num>
+  <w:num w:numId="2">
+    <w:abstractNumId w:val="2"/>
+  </w:num>
+  <w:num w:numId="3">
+    <w:abstractNumId w:val="1"/>
+  </w:num>
+</w:numbering>
+</file>
+
 <file path=word/styles.xml><?xml version="1.0" encoding="utf-8"?>
 <w:styles xmlns:mc="http://schemas.openxmlformats.org/markup-compatibility/2006" xmlns:r="http://schemas.openxmlformats.org/officeDocument/2006/relationships" xmlns:w="http://schemas.openxmlformats.org/wordprocessingml/2006/main" xmlns:w14="http://schemas.microsoft.com/office/word/2010/wordml" xmlns:w15="http://schemas.microsoft.com/office/word/2012/wordml" xmlns:w16se="http://schemas.microsoft.com/office/word/2015/wordml/symex" mc:Ignorable="w14 w15 w16se">
   <w:docDefaults>
     <w:rPrDefault>
       <w:rPr>
-        <w:rFonts w:asciiTheme="minorHAnsi" w:eastAsiaTheme="minorEastAsia" w:hAnsiTheme="minorHAnsi" w:cstheme="minorBidi"/>
+        <w:rFonts w:asciiTheme="minorHAnsi" w:eastAsiaTheme="minorHAnsi" w:hAnsiTheme="minorHAnsi" w:cstheme="minorBidi"/>
         <w:sz w:val="22"/>
+        <w:szCs w:val="22"/>
         <w:lang w:val="en-US" w:eastAsia="en-US" w:bidi="ar-SA"/>
       </w:rPr>
     </w:rPrDefault>
     <w:pPrDefault>
       <w:pPr>
-        <w:spacing w:after="200"/>
+        <w:spacing w:after="160" w:line="259" w:lineRule="auto"/>
       </w:pPr>
     </w:pPrDefault>
   </w:docDefaults>
   <w:latentStyles w:defLockedState="0" w:defUIPriority="99" w:defSemiHidden="0" w:defUnhideWhenUsed="0" w:defQFormat="0" w:count="371">
-    <w:lsdException w:name="Normal" w:uiPriority="0" w:qFormat="1"/>
+    <w:lsdException w:name="Normal" w:uiPriority="1" w:qFormat="1"/>
     <w:lsdException w:name="heading 1" w:uiPriority="9" w:qFormat="1"/>
-    <w:lsdException w:name="heading 2" w:uiPriority="9" w:qFormat="1"/>
-    <w:lsdException w:name="heading 3" w:semiHidden="1" w:uiPriority="2" w:qFormat="1"/>
-    <w:lsdException w:name="heading 4" w:semiHidden="1" w:uiPriority="2" w:qFormat="1"/>
-    <w:lsdException w:name="heading 5" w:semiHidden="1" w:uiPriority="2" w:qFormat="1"/>
-    <w:lsdException w:name="heading 6" w:semiHidden="1" w:uiPriority="2" w:qFormat="1"/>
-    <w:lsdException w:name="heading 7" w:semiHidden="1" w:uiPriority="2" w:qFormat="1"/>
-    <w:lsdException w:name="heading 8" w:semiHidden="1" w:uiPriority="2" w:qFormat="1"/>
-    <w:lsdException w:name="heading 9" w:semiHidden="1" w:uiPriority="2" w:qFormat="1"/>
-    <w:lsdException w:name="index 1" w:semiHidden="1"/>
-    <w:lsdException w:name="index 2" w:semiHidden="1"/>
-    <w:lsdException w:name="index 3" w:semiHidden="1"/>
-    <w:lsdException w:name="index 4" w:semiHidden="1"/>
-    <w:lsdException w:name="index 5" w:semiHidden="1"/>
-    <w:lsdException w:name="index 6" w:semiHidden="1"/>
-    <w:lsdException w:name="index 7" w:semiHidden="1"/>
-    <w:lsdException w:name="index 8" w:semiHidden="1"/>
-    <w:lsdException w:name="index 9" w:semiHidden="1"/>
-    <w:lsdException w:name="toc 1" w:semiHidden="1" w:uiPriority="39" w:qFormat="1"/>
-    <w:lsdException w:name="toc 2" w:semiHidden="1" w:uiPriority="39" w:qFormat="1"/>
-    <w:lsdException w:name="toc 3" w:semiHidden="1" w:uiPriority="39" w:qFormat="1"/>
-    <w:lsdException w:name="toc 4" w:semiHidden="1" w:uiPriority="39" w:qFormat="1"/>
-    <w:lsdException w:name="toc 5" w:semiHidden="1" w:uiPriority="39" w:qFormat="1"/>
-    <w:lsdException w:name="toc 6" w:semiHidden="1" w:uiPriority="39" w:qFormat="1"/>
-    <w:lsdException w:name="toc 7" w:semiHidden="1" w:uiPriority="39" w:qFormat="1"/>
-    <w:lsdException w:name="toc 8" w:semiHidden="1" w:uiPriority="39" w:qFormat="1"/>
-    <w:lsdException w:name="toc 9" w:semiHidden="1" w:uiPriority="39" w:qFormat="1"/>
-    <w:lsdException w:name="Normal Indent" w:semiHidden="1"/>
-    <w:lsdException w:name="footnote text" w:semiHidden="1"/>
-    <w:lsdException w:name="annotation text" w:semiHidden="1"/>
-    <w:lsdException w:name="header" w:semiHidden="1"/>
-    <w:lsdException w:name="footer" w:semiHidden="1"/>
-    <w:lsdException w:name="index heading" w:semiHidden="1"/>
-    <w:lsdException w:name="caption" w:semiHidden="1" w:uiPriority="35" w:qFormat="1"/>
-    <w:lsdException w:name="table of figures" w:semiHidden="1"/>
-    <w:lsdException w:name="envelope address" w:semiHidden="1"/>
-    <w:lsdException w:name="envelope return" w:semiHidden="1"/>
-    <w:lsdException w:name="footnote reference" w:semiHidden="1"/>
-    <w:lsdException w:name="annotation reference" w:semiHidden="1"/>
-    <w:lsdException w:name="line number" w:semiHidden="1"/>
-    <w:lsdException w:name="page number" w:semiHidden="1"/>
-    <w:lsdException w:name="endnote reference" w:semiHidden="1"/>
-    <w:lsdException w:name="endnote text" w:semiHidden="1"/>
-    <w:lsdException w:name="table of authorities" w:semiHidden="1"/>
-    <w:lsdException w:name="macro" w:semiHidden="1"/>
-    <w:lsdException w:name="toa heading" w:semiHidden="1"/>
-    <w:lsdException w:name="List" w:semiHidden="1"/>
-    <w:lsdException w:name="List Bullet" w:semiHidden="1"/>
-    <w:lsdException w:name="List Number" w:semiHidden="1"/>
-    <w:lsdException w:name="List 2" w:semiHidden="1"/>
-    <w:lsdException w:name="List 3" w:semiHidden="1"/>
-    <w:lsdException w:name="List 4" w:semiHidden="1"/>
-    <w:lsdException w:name="List 5" w:semiHidden="1"/>
-    <w:lsdException w:name="List Bullet 2" w:semiHidden="1"/>
-    <w:lsdException w:name="List Bullet 3" w:semiHidden="1"/>
-    <w:lsdException w:name="List Bullet 4" w:semiHidden="1"/>
-    <w:lsdException w:name="List Bullet 5" w:semiHidden="1"/>
-    <w:lsdException w:name="List Number 2" w:semiHidden="1"/>
-    <w:lsdException w:name="List Number 3" w:semiHidden="1"/>
-    <w:lsdException w:name="List Number 4" w:semiHidden="1"/>
-    <w:lsdException w:name="List Number 5" w:semiHidden="1"/>
-    <w:lsdException w:name="Title" w:semiHidden="1" w:uiPriority="10" w:qFormat="1"/>
-    <w:lsdException w:name="Closing" w:semiHidden="1"/>
-    <w:lsdException w:name="Signature" w:semiHidden="1"/>
-    <w:lsdException w:name="Default Paragraph Font" w:semiHidden="1"/>
-    <w:lsdException w:name="Body Text" w:semiHidden="1"/>
-    <w:lsdException w:name="Body Text Indent" w:semiHidden="1"/>
-    <w:lsdException w:name="List Continue" w:semiHidden="1"/>
-    <w:lsdException w:name="List Continue 2" w:semiHidden="1"/>
-    <w:lsdException w:name="List Continue 3" w:semiHidden="1"/>
-    <w:lsdException w:name="List Continue 4" w:semiHidden="1"/>
-    <w:lsdException w:name="List Continue 5" w:semiHidden="1"/>
-    <w:lsdException w:name="Message Header" w:semiHidden="1"/>
-    <w:lsdException w:name="Subtitle" w:semiHidden="1" w:uiPriority="11" w:qFormat="1"/>
-    <w:lsdException w:name="Salutation" w:semiHidden="1"/>
-    <w:lsdException w:name="Date" w:semiHidden="1"/>
-    <w:lsdException w:name="Body Text First Indent" w:semiHidden="1"/>
-    <w:lsdException w:name="Body Text First Indent 2" w:semiHidden="1"/>
-    <w:lsdException w:name="Note Heading" w:semiHidden="1"/>
-    <w:lsdException w:name="Body Text 2" w:semiHidden="1"/>
-    <w:lsdException w:name="Body Text 3" w:semiHidden="1"/>
-    <w:lsdException w:name="Body Text Indent 2" w:semiHidden="1"/>
-    <w:lsdException w:name="Body Text Indent 3" w:semiHidden="1"/>
-    <w:lsdException w:name="Block Text" w:semiHidden="1"/>
-    <w:lsdException w:name="Hyperlink" w:semiHidden="1"/>
-    <w:lsdException w:name="FollowedHyperlink" w:semiHidden="1"/>
+    <w:lsdException w:name="heading 2" w:semiHidden="1" w:uiPriority="9" w:unhideWhenUsed="1" w:qFormat="1"/>
+    <w:lsdException w:name="heading 3" w:semiHidden="1" w:uiPriority="9" w:unhideWhenUsed="1" w:qFormat="1"/>
+    <w:lsdException w:name="heading 4" w:semiHidden="1" w:uiPriority="9" w:unhideWhenUsed="1" w:qFormat="1"/>
+    <w:lsdException w:name="heading 5" w:semiHidden="1" w:uiPriority="9" w:unhideWhenUsed="1" w:qFormat="1"/>
+    <w:lsdException w:name="heading 6" w:semiHidden="1" w:uiPriority="9" w:unhideWhenUsed="1" w:qFormat="1"/>
+    <w:lsdException w:name="heading 7" w:semiHidden="1" w:uiPriority="9" w:unhideWhenUsed="1" w:qFormat="1"/>
+    <w:lsdException w:name="heading 8" w:semiHidden="1" w:uiPriority="9" w:unhideWhenUsed="1" w:qFormat="1"/>
+    <w:lsdException w:name="heading 9" w:semiHidden="1" w:uiPriority="9" w:unhideWhenUsed="1" w:qFormat="1"/>
+    <w:lsdException w:name="index 1" w:semiHidden="1" w:unhideWhenUsed="1"/>
+    <w:lsdException w:name="index 2" w:semiHidden="1" w:unhideWhenUsed="1"/>
+    <w:lsdException w:name="index 3" w:semiHidden="1" w:unhideWhenUsed="1"/>
+    <w:lsdException w:name="index 4" w:semiHidden="1" w:unhideWhenUsed="1"/>
+    <w:lsdException w:name="index 5" w:semiHidden="1" w:unhideWhenUsed="1"/>
+    <w:lsdException w:name="index 6" w:semiHidden="1" w:unhideWhenUsed="1"/>
+    <w:lsdException w:name="index 7" w:semiHidden="1" w:unhideWhenUsed="1"/>
+    <w:lsdException w:name="index 8" w:semiHidden="1" w:unhideWhenUsed="1"/>
+    <w:lsdException w:name="index 9" w:semiHidden="1" w:unhideWhenUsed="1"/>
+    <w:lsdException w:name="toc 1" w:semiHidden="1" w:uiPriority="39" w:unhideWhenUsed="1"/>
+    <w:lsdException w:name="toc 2" w:semiHidden="1" w:uiPriority="39" w:unhideWhenUsed="1"/>
+    <w:lsdException w:name="toc 3" w:semiHidden="1" w:uiPriority="39" w:unhideWhenUsed="1"/>
+    <w:lsdException w:name="toc 4" w:semiHidden="1" w:uiPriority="39" w:unhideWhenUsed="1"/>
+    <w:lsdException w:name="toc 5" w:semiHidden="1" w:uiPriority="39" w:unhideWhenUsed="1"/>
+    <w:lsdException w:name="toc 6" w:semiHidden="1" w:uiPriority="39" w:unhideWhenUsed="1"/>
+    <w:lsdException w:name="toc 7" w:semiHidden="1" w:uiPriority="39" w:unhideWhenUsed="1"/>
+    <w:lsdException w:name="toc 8" w:semiHidden="1" w:uiPriority="39" w:unhideWhenUsed="1"/>
+    <w:lsdException w:name="toc 9" w:semiHidden="1" w:uiPriority="39" w:unhideWhenUsed="1"/>
+    <w:lsdException w:name="Normal Indent" w:semiHidden="1" w:unhideWhenUsed="1"/>
+    <w:lsdException w:name="footnote text" w:semiHidden="1" w:unhideWhenUsed="1"/>
+    <w:lsdException w:name="annotation text" w:semiHidden="1" w:unhideWhenUsed="1"/>
+    <w:lsdException w:name="header" w:semiHidden="1" w:unhideWhenUsed="1"/>
+    <w:lsdException w:name="footer" w:semiHidden="1" w:unhideWhenUsed="1"/>
+    <w:lsdException w:name="index heading" w:semiHidden="1" w:unhideWhenUsed="1"/>
+    <w:lsdException w:name="caption" w:semiHidden="1" w:uiPriority="35" w:unhideWhenUsed="1" w:qFormat="1"/>
+    <w:lsdException w:name="table of figures" w:semiHidden="1" w:unhideWhenUsed="1"/>
+    <w:lsdException w:name="envelope address" w:semiHidden="1" w:unhideWhenUsed="1"/>
+    <w:lsdException w:name="envelope return" w:semiHidden="1" w:unhideWhenUsed="1"/>
+    <w:lsdException w:name="footnote reference" w:semiHidden="1" w:unhideWhenUsed="1"/>
+    <w:lsdException w:name="annotation reference" w:semiHidden="1" w:unhideWhenUsed="1"/>
+    <w:lsdException w:name="line number" w:semiHidden="1" w:unhideWhenUsed="1"/>
+    <w:lsdException w:name="page number" w:semiHidden="1" w:unhideWhenUsed="1"/>
+    <w:lsdException w:name="endnote reference" w:semiHidden="1" w:unhideWhenUsed="1"/>
+    <w:lsdException w:name="endnote text" w:semiHidden="1" w:unhideWhenUsed="1"/>
+    <w:lsdException w:name="table of authorities" w:semiHidden="1" w:unhideWhenUsed="1"/>
+    <w:lsdException w:name="macro" w:semiHidden="1" w:unhideWhenUsed="1"/>
+    <w:lsdException w:name="toa heading" w:semiHidden="1" w:unhideWhenUsed="1"/>
+    <w:lsdException w:name="List" w:semiHidden="1" w:unhideWhenUsed="1"/>
+    <w:lsdException w:name="List Bullet" w:semiHidden="1" w:unhideWhenUsed="1"/>
+    <w:lsdException w:name="List Number" w:semiHidden="1" w:unhideWhenUsed="1"/>
+    <w:lsdException w:name="List 2" w:semiHidden="1" w:unhideWhenUsed="1"/>
+    <w:lsdException w:name="List 3" w:semiHidden="1" w:unhideWhenUsed="1"/>
+    <w:lsdException w:name="List 4" w:semiHidden="1" w:unhideWhenUsed="1"/>
+    <w:lsdException w:name="List 5" w:semiHidden="1" w:unhideWhenUsed="1"/>
+    <w:lsdException w:name="List Bullet 2" w:semiHidden="1" w:unhideWhenUsed="1"/>
+    <w:lsdException w:name="List Bullet 3" w:semiHidden="1" w:unhideWhenUsed="1"/>
+    <w:lsdException w:name="List Bullet 4" w:semiHidden="1" w:unhideWhenUsed="1"/>
+    <w:lsdException w:name="List Bullet 5" w:semiHidden="1" w:unhideWhenUsed="1"/>
+    <w:lsdException w:name="List Number 2" w:semiHidden="1" w:unhideWhenUsed="1"/>
+    <w:lsdException w:name="List Number 3" w:semiHidden="1" w:unhideWhenUsed="1"/>
+    <w:lsdException w:name="List Number 4" w:semiHidden="1" w:unhideWhenUsed="1"/>
+    <w:lsdException w:name="List Number 5" w:semiHidden="1" w:unhideWhenUsed="1"/>
+    <w:lsdException w:name="Title" w:uiPriority="10" w:qFormat="1"/>
+    <w:lsdException w:name="Closing" w:semiHidden="1" w:unhideWhenUsed="1"/>
+    <w:lsdException w:name="Signature" w:semiHidden="1" w:unhideWhenUsed="1"/>
+    <w:lsdException w:name="Default Paragraph Font" w:semiHidden="1" w:uiPriority="1" w:unhideWhenUsed="1"/>
+    <w:lsdException w:name="Body Text" w:semiHidden="1" w:unhideWhenUsed="1"/>
+    <w:lsdException w:name="Body Text Indent" w:semiHidden="1" w:unhideWhenUsed="1"/>
+    <w:lsdException w:name="List Continue" w:semiHidden="1" w:unhideWhenUsed="1"/>
+    <w:lsdException w:name="List Continue 2" w:semiHidden="1" w:unhideWhenUsed="1"/>
+    <w:lsdException w:name="List Continue 3" w:semiHidden="1" w:unhideWhenUsed="1"/>
+    <w:lsdException w:name="List Continue 4" w:semiHidden="1" w:unhideWhenUsed="1"/>
+    <w:lsdException w:name="List Continue 5" w:semiHidden="1" w:unhideWhenUsed="1"/>
+    <w:lsdException w:name="Message Header" w:semiHidden="1" w:unhideWhenUsed="1"/>
+    <w:lsdException w:name="Subtitle" w:uiPriority="11" w:qFormat="1"/>
+    <w:lsdException w:name="Salutation" w:semiHidden="1" w:unhideWhenUsed="1"/>
+    <w:lsdException w:name="Date" w:semiHidden="1" w:unhideWhenUsed="1"/>
+    <w:lsdException w:name="Body Text First Indent" w:semiHidden="1" w:unhideWhenUsed="1"/>
+    <w:lsdException w:name="Body Text First Indent 2" w:semiHidden="1" w:unhideWhenUsed="1"/>
+    <w:lsdException w:name="Note Heading" w:semiHidden="1" w:unhideWhenUsed="1"/>
+    <w:lsdException w:name="Body Text 2" w:semiHidden="1" w:unhideWhenUsed="1"/>
+    <w:lsdException w:name="Body Text 3" w:semiHidden="1" w:unhideWhenUsed="1"/>
+    <w:lsdException w:name="Body Text Indent 2" w:semiHidden="1" w:unhideWhenUsed="1"/>
+    <w:lsdException w:name="Body Text Indent 3" w:semiHidden="1" w:unhideWhenUsed="1"/>
+    <w:lsdException w:name="Block Text" w:semiHidden="1" w:unhideWhenUsed="1"/>
+    <w:lsdException w:name="Hyperlink" w:semiHidden="1" w:unhideWhenUsed="1"/>
+    <w:lsdException w:name="FollowedHyperlink" w:semiHidden="1" w:unhideWhenUsed="1"/>
     <w:lsdException w:name="Strong" w:uiPriority="22" w:qFormat="1"/>
     <w:lsdException w:name="Emphasis" w:uiPriority="20" w:qFormat="1"/>
-    <w:lsdException w:name="Document Map" w:semiHidden="1"/>
-    <w:lsdException w:name="Plain Text" w:semiHidden="1"/>
-    <w:lsdException w:name="E-mail Signature" w:semiHidden="1"/>
-    <w:lsdException w:name="HTML Top of Form" w:semiHidden="1"/>
-    <w:lsdException w:name="HTML Bottom of Form" w:semiHidden="1"/>
-    <w:lsdException w:name="Normal (Web)" w:semiHidden="1"/>
-    <w:lsdException w:name="HTML Acronym" w:semiHidden="1"/>
-    <w:lsdException w:name="HTML Address" w:semiHidden="1"/>
-    <w:lsdException w:name="HTML Cite" w:semiHidden="1"/>
-    <w:lsdException w:name="HTML Code" w:semiHidden="1"/>
-    <w:lsdException w:name="HTML Definition" w:semiHidden="1"/>
-    <w:lsdException w:name="HTML Keyboard" w:semiHidden="1"/>
-    <w:lsdException w:name="HTML Preformatted" w:qFormat="1"/>
-    <w:lsdException w:name="HTML Sample" w:semiHidden="1"/>
-    <w:lsdException w:name="HTML Typewriter" w:semiHidden="1"/>
-    <w:lsdException w:name="HTML Variable" w:semiHidden="1"/>
+    <w:lsdException w:name="Document Map" w:semiHidden="1" w:unhideWhenUsed="1"/>
+    <w:lsdException w:name="Plain Text" w:semiHidden="1" w:unhideWhenUsed="1"/>
+    <w:lsdException w:name="E-mail Signature" w:semiHidden="1" w:unhideWhenUsed="1"/>
+    <w:lsdException w:name="HTML Top of Form" w:semiHidden="1" w:unhideWhenUsed="1"/>
+    <w:lsdException w:name="HTML Bottom of Form" w:semiHidden="1" w:unhideWhenUsed="1"/>
+    <w:lsdException w:name="Normal (Web)" w:semiHidden="1" w:unhideWhenUsed="1"/>
+    <w:lsdException w:name="HTML Acronym" w:semiHidden="1" w:unhideWhenUsed="1"/>
+    <w:lsdException w:name="HTML Address" w:semiHidden="1" w:unhideWhenUsed="1"/>
+    <w:lsdException w:name="HTML Cite" w:semiHidden="1" w:unhideWhenUsed="1"/>
+    <w:lsdException w:name="HTML Code" w:semiHidden="1" w:unhideWhenUsed="1"/>
+    <w:lsdException w:name="HTML Definition" w:semiHidden="1" w:unhideWhenUsed="1"/>
+    <w:lsdException w:name="HTML Keyboard" w:semiHidden="1" w:unhideWhenUsed="1"/>
+    <w:lsdException w:name="HTML Preformatted" w:semiHidden="1" w:unhideWhenUsed="1"/>
+    <w:lsdException w:name="HTML Sample" w:semiHidden="1" w:unhideWhenUsed="1"/>
+    <w:lsdException w:name="HTML Typewriter" w:semiHidden="1" w:unhideWhenUsed="1"/>
+    <w:lsdException w:name="HTML Variable" w:semiHidden="1" w:unhideWhenUsed="1"/>
     <w:lsdException w:name="Normal Table" w:semiHidden="1" w:unhideWhenUsed="1"/>
-    <w:lsdException w:name="annotation subject" w:semiHidden="1"/>
-    <w:lsdException w:name="No List" w:semiHidden="1"/>
-    <w:lsdException w:name="Outline List 1" w:semiHidden="1"/>
-    <w:lsdException w:name="Outline List 2" w:semiHidden="1"/>
-    <w:lsdException w:name="Outline List 3" w:semiHidden="1"/>
+    <w:lsdException w:name="annotation subject" w:semiHidden="1" w:unhideWhenUsed="1"/>
+    <w:lsdException w:name="No List" w:semiHidden="1" w:unhideWhenUsed="1"/>
+    <w:lsdException w:name="Outline List 1" w:semiHidden="1" w:unhideWhenUsed="1"/>
+    <w:lsdException w:name="Outline List 2" w:semiHidden="1" w:unhideWhenUsed="1"/>
+    <w:lsdException w:name="Outline List 3" w:semiHidden="1" w:unhideWhenUsed="1"/>
     <w:lsdException w:name="Table Simple 1" w:semiHidden="1" w:unhideWhenUsed="1"/>
     <w:lsdException w:name="Table Simple 2" w:semiHidden="1" w:unhideWhenUsed="1"/>
     <w:lsdException w:name="Table Simple 3" w:semiHidden="1" w:unhideWhenUsed="1"/>
@@ -2465,11 +4725,11 @@
     <w:lsdException w:name="Table Web 1" w:semiHidden="1" w:unhideWhenUsed="1"/>
     <w:lsdException w:name="Table Web 2" w:semiHidden="1" w:unhideWhenUsed="1"/>
     <w:lsdException w:name="Table Web 3" w:semiHidden="1" w:unhideWhenUsed="1"/>
-    <w:lsdException w:name="Balloon Text" w:semiHidden="1"/>
-    <w:lsdException w:name="Table Grid" w:uiPriority="59"/>
+    <w:lsdException w:name="Balloon Text" w:semiHidden="1" w:unhideWhenUsed="1"/>
+    <w:lsdException w:name="Table Grid" w:uiPriority="39"/>
     <w:lsdException w:name="Table Theme" w:semiHidden="1" w:unhideWhenUsed="1"/>
     <w:lsdException w:name="Placeholder Text" w:semiHidden="1"/>
-    <w:lsdException w:name="No Spacing" w:semiHidden="1" w:uiPriority="1" w:qFormat="1"/>
+    <w:lsdException w:name="No Spacing" w:uiPriority="1" w:qFormat="1"/>
     <w:lsdException w:name="Light Shading" w:uiPriority="60"/>
     <w:lsdException w:name="Light List" w:uiPriority="61"/>
     <w:lsdException w:name="Light Grid" w:uiPriority="62"/>
@@ -2492,8 +4752,8 @@
     <w:lsdException w:name="Medium List 1 Accent 1" w:uiPriority="65"/>
     <w:lsdException w:name="Revision" w:semiHidden="1"/>
     <w:lsdException w:name="List Paragraph" w:uiPriority="34" w:qFormat="1"/>
-    <w:lsdException w:name="Quote" w:uiPriority="1" w:qFormat="1"/>
-    <w:lsdException w:name="Intense Quote" w:semiHidden="1" w:uiPriority="30" w:qFormat="1"/>
+    <w:lsdException w:name="Quote" w:uiPriority="29" w:qFormat="1"/>
+    <w:lsdException w:name="Intense Quote" w:uiPriority="30" w:qFormat="1"/>
     <w:lsdException w:name="Medium List 2 Accent 1" w:uiPriority="66"/>
     <w:lsdException w:name="Medium Grid 1 Accent 1" w:uiPriority="67"/>
     <w:lsdException w:name="Medium Grid 2 Accent 1" w:uiPriority="68"/>
@@ -2572,44 +4832,139 @@
     <w:lsdException w:name="Colorful Shading Accent 6" w:uiPriority="71"/>
     <w:lsdException w:name="Colorful List Accent 6" w:uiPriority="72"/>
     <w:lsdException w:name="Colorful Grid Accent 6" w:uiPriority="73"/>
-    <w:lsdException w:name="Subtle Emphasis" w:semiHidden="1" w:uiPriority="19" w:qFormat="1"/>
-    <w:lsdException w:name="Intense Emphasis" w:semiHidden="1" w:uiPriority="21" w:qFormat="1"/>
-    <w:lsdException w:name="Subtle Reference" w:semiHidden="1" w:uiPriority="31" w:qFormat="1"/>
-    <w:lsdException w:name="Intense Reference" w:semiHidden="1" w:uiPriority="32" w:qFormat="1"/>
-    <w:lsdException w:name="Book Title" w:semiHidden="1" w:uiPriority="33" w:qFormat="1"/>
-    <w:lsdException w:name="Bibliography" w:semiHidden="1" w:uiPriority="37"/>
-    <w:lsdException w:name="TOC Heading" w:semiHidden="1"/>
+    <w:lsdException w:name="Subtle Emphasis" w:uiPriority="19" w:qFormat="1"/>
+    <w:lsdException w:name="Intense Emphasis" w:uiPriority="21" w:qFormat="1"/>
+    <w:lsdException w:name="Subtle Reference" w:uiPriority="31" w:qFormat="1"/>
+    <w:lsdException w:name="Intense Reference" w:uiPriority="32" w:qFormat="1"/>
+    <w:lsdException w:name="Book Title" w:uiPriority="33" w:qFormat="1"/>
+    <w:lsdException w:name="Bibliography" w:semiHidden="1" w:uiPriority="37" w:unhideWhenUsed="1"/>
+    <w:lsdException w:name="TOC Heading" w:semiHidden="1" w:uiPriority="39" w:unhideWhenUsed="1" w:qFormat="1"/>
+    <w:lsdException w:name="Plain Table 1" w:uiPriority="41"/>
+    <w:lsdException w:name="Plain Table 2" w:uiPriority="42"/>
+    <w:lsdException w:name="Plain Table 3" w:uiPriority="43"/>
+    <w:lsdException w:name="Plain Table 4" w:uiPriority="44"/>
+    <w:lsdException w:name="Plain Table 5" w:uiPriority="45"/>
+    <w:lsdException w:name="Grid Table Light" w:uiPriority="40"/>
+    <w:lsdException w:name="Grid Table 1 Light" w:uiPriority="46"/>
+    <w:lsdException w:name="Grid Table 2" w:uiPriority="47"/>
+    <w:lsdException w:name="Grid Table 3" w:uiPriority="48"/>
+    <w:lsdException w:name="Grid Table 4" w:uiPriority="49"/>
+    <w:lsdException w:name="Grid Table 5 Dark" w:uiPriority="50"/>
+    <w:lsdException w:name="Grid Table 6 Colorful" w:uiPriority="51"/>
+    <w:lsdException w:name="Grid Table 7 Colorful" w:uiPriority="52"/>
+    <w:lsdException w:name="Grid Table 1 Light Accent 1" w:uiPriority="46"/>
+    <w:lsdException w:name="Grid Table 2 Accent 1" w:uiPriority="47"/>
+    <w:lsdException w:name="Grid Table 3 Accent 1" w:uiPriority="48"/>
+    <w:lsdException w:name="Grid Table 4 Accent 1" w:uiPriority="49"/>
+    <w:lsdException w:name="Grid Table 5 Dark Accent 1" w:uiPriority="50"/>
+    <w:lsdException w:name="Grid Table 6 Colorful Accent 1" w:uiPriority="51"/>
+    <w:lsdException w:name="Grid Table 7 Colorful Accent 1" w:uiPriority="52"/>
+    <w:lsdException w:name="Grid Table 1 Light Accent 2" w:uiPriority="46"/>
+    <w:lsdException w:name="Grid Table 2 Accent 2" w:uiPriority="47"/>
+    <w:lsdException w:name="Grid Table 3 Accent 2" w:uiPriority="48"/>
+    <w:lsdException w:name="Grid Table 4 Accent 2" w:uiPriority="49"/>
+    <w:lsdException w:name="Grid Table 5 Dark Accent 2" w:uiPriority="50"/>
+    <w:lsdException w:name="Grid Table 6 Colorful Accent 2" w:uiPriority="51"/>
+    <w:lsdException w:name="Grid Table 7 Colorful Accent 2" w:uiPriority="52"/>
+    <w:lsdException w:name="Grid Table 1 Light Accent 3" w:uiPriority="46"/>
+    <w:lsdException w:name="Grid Table 2 Accent 3" w:uiPriority="47"/>
+    <w:lsdException w:name="Grid Table 3 Accent 3" w:uiPriority="48"/>
+    <w:lsdException w:name="Grid Table 4 Accent 3" w:uiPriority="49"/>
+    <w:lsdException w:name="Grid Table 5 Dark Accent 3" w:uiPriority="50"/>
+    <w:lsdException w:name="Grid Table 6 Colorful Accent 3" w:uiPriority="51"/>
+    <w:lsdException w:name="Grid Table 7 Colorful Accent 3" w:uiPriority="52"/>
+    <w:lsdException w:name="Grid Table 1 Light Accent 4" w:uiPriority="46"/>
+    <w:lsdException w:name="Grid Table 2 Accent 4" w:uiPriority="47"/>
+    <w:lsdException w:name="Grid Table 3 Accent 4" w:uiPriority="48"/>
+    <w:lsdException w:name="Grid Table 4 Accent 4" w:uiPriority="49"/>
+    <w:lsdException w:name="Grid Table 5 Dark Accent 4" w:uiPriority="50"/>
+    <w:lsdException w:name="Grid Table 6 Colorful Accent 4" w:uiPriority="51"/>
+    <w:lsdException w:name="Grid Table 7 Colorful Accent 4" w:uiPriority="52"/>
+    <w:lsdException w:name="Grid Table 1 Light Accent 5" w:uiPriority="46"/>
+    <w:lsdException w:name="Grid Table 2 Accent 5" w:uiPriority="47"/>
+    <w:lsdException w:name="Grid Table 3 Accent 5" w:uiPriority="48"/>
+    <w:lsdException w:name="Grid Table 4 Accent 5" w:uiPriority="49"/>
+    <w:lsdException w:name="Grid Table 5 Dark Accent 5" w:uiPriority="50"/>
+    <w:lsdException w:name="Grid Table 6 Colorful Accent 5" w:uiPriority="51"/>
+    <w:lsdException w:name="Grid Table 7 Colorful Accent 5" w:uiPriority="52"/>
+    <w:lsdException w:name="Grid Table 1 Light Accent 6" w:uiPriority="46"/>
+    <w:lsdException w:name="Grid Table 2 Accent 6" w:uiPriority="47"/>
+    <w:lsdException w:name="Grid Table 3 Accent 6" w:uiPriority="48"/>
+    <w:lsdException w:name="Grid Table 4 Accent 6" w:uiPriority="49"/>
+    <w:lsdException w:name="Grid Table 5 Dark Accent 6" w:uiPriority="50"/>
+    <w:lsdException w:name="Grid Table 6 Colorful Accent 6" w:uiPriority="51"/>
+    <w:lsdException w:name="Grid Table 7 Colorful Accent 6" w:uiPriority="52"/>
+    <w:lsdException w:name="List Table 1 Light" w:uiPriority="46"/>
+    <w:lsdException w:name="List Table 2" w:uiPriority="47"/>
+    <w:lsdException w:name="List Table 3" w:uiPriority="48"/>
+    <w:lsdException w:name="List Table 4" w:uiPriority="49"/>
+    <w:lsdException w:name="List Table 5 Dark" w:uiPriority="50"/>
+    <w:lsdException w:name="List Table 6 Colorful" w:uiPriority="51"/>
+    <w:lsdException w:name="List Table 7 Colorful" w:uiPriority="52"/>
+    <w:lsdException w:name="List Table 1 Light Accent 1" w:uiPriority="46"/>
+    <w:lsdException w:name="List Table 2 Accent 1" w:uiPriority="47"/>
+    <w:lsdException w:name="List Table 3 Accent 1" w:uiPriority="48"/>
+    <w:lsdException w:name="List Table 4 Accent 1" w:uiPriority="49"/>
+    <w:lsdException w:name="List Table 5 Dark Accent 1" w:uiPriority="50"/>
+    <w:lsdException w:name="List Table 6 Colorful Accent 1" w:uiPriority="51"/>
+    <w:lsdException w:name="List Table 7 Colorful Accent 1" w:uiPriority="52"/>
+    <w:lsdException w:name="List Table 1 Light Accent 2" w:uiPriority="46"/>
+    <w:lsdException w:name="List Table 2 Accent 2" w:uiPriority="47"/>
+    <w:lsdException w:name="List Table 3 Accent 2" w:uiPriority="48"/>
+    <w:lsdException w:name="List Table 4 Accent 2" w:uiPriority="49"/>
+    <w:lsdException w:name="List Table 5 Dark Accent 2" w:uiPriority="50"/>
+    <w:lsdException w:name="List Table 6 Colorful Accent 2" w:uiPriority="51"/>
+    <w:lsdException w:name="List Table 7 Colorful Accent 2" w:uiPriority="52"/>
+    <w:lsdException w:name="List Table 1 Light Accent 3" w:uiPriority="46"/>
+    <w:lsdException w:name="List Table 2 Accent 3" w:uiPriority="47"/>
+    <w:lsdException w:name="List Table 3 Accent 3" w:uiPriority="48"/>
+    <w:lsdException w:name="List Table 4 Accent 3" w:uiPriority="49"/>
+    <w:lsdException w:name="List Table 5 Dark Accent 3" w:uiPriority="50"/>
+    <w:lsdException w:name="List Table 6 Colorful Accent 3" w:uiPriority="51"/>
+    <w:lsdException w:name="List Table 7 Colorful Accent 3" w:uiPriority="52"/>
+    <w:lsdException w:name="List Table 1 Light Accent 4" w:uiPriority="46"/>
+    <w:lsdException w:name="List Table 2 Accent 4" w:uiPriority="47"/>
+    <w:lsdException w:name="List Table 3 Accent 4" w:uiPriority="48"/>
+    <w:lsdException w:name="List Table 4 Accent 4" w:uiPriority="49"/>
+    <w:lsdException w:name="List Table 5 Dark Accent 4" w:uiPriority="50"/>
+    <w:lsdException w:name="List Table 6 Colorful Accent 4" w:uiPriority="51"/>
+    <w:lsdException w:name="List Table 7 Colorful Accent 4" w:uiPriority="52"/>
+    <w:lsdException w:name="List Table 1 Light Accent 5" w:uiPriority="46"/>
+    <w:lsdException w:name="List Table 2 Accent 5" w:uiPriority="47"/>
+    <w:lsdException w:name="List Table 3 Accent 5" w:uiPriority="48"/>
+    <w:lsdException w:name="List Table 4 Accent 5" w:uiPriority="49"/>
+    <w:lsdException w:name="List Table 5 Dark Accent 5" w:uiPriority="50"/>
+    <w:lsdException w:name="List Table 6 Colorful Accent 5" w:uiPriority="51"/>
+    <w:lsdException w:name="List Table 7 Colorful Accent 5" w:uiPriority="52"/>
+    <w:lsdException w:name="List Table 1 Light Accent 6" w:uiPriority="46"/>
+    <w:lsdException w:name="List Table 2 Accent 6" w:uiPriority="47"/>
+    <w:lsdException w:name="List Table 3 Accent 6" w:uiPriority="48"/>
+    <w:lsdException w:name="List Table 4 Accent 6" w:uiPriority="49"/>
+    <w:lsdException w:name="List Table 5 Dark Accent 6" w:uiPriority="50"/>
+    <w:lsdException w:name="List Table 6 Colorful Accent 6" w:uiPriority="51"/>
+    <w:lsdException w:name="List Table 7 Colorful Accent 6" w:uiPriority="52"/>
   </w:latentStyles>
   <w:style w:type="paragraph" w:default="1" w:styleId="Normal">
     <w:name w:val="Normal"/>
     <w:uiPriority w:val="1"/>
     <w:qFormat/>
-  </w:style>
-  <w:style w:type="paragraph" w:styleId="Heading1">
-    <w:name w:val="heading 1"/>
-    <w:basedOn w:val="Normal"/>
-    <w:next w:val="Normal"/>
-    <w:uiPriority w:val="5"/>
-    <w:qFormat/>
+    <w:rsid w:val="00F91554"/>
     <w:pPr>
-      <w:spacing w:before="200" w:after="0"/>
-      <w:outlineLvl w:val="0"/>
+      <w:spacing w:after="200" w:line="240" w:lineRule="auto"/>
     </w:pPr>
     <w:rPr>
-      <w:rFonts w:asciiTheme="majorHAnsi" w:eastAsiaTheme="majorEastAsia" w:hAnsiTheme="majorHAnsi" w:cstheme="majorBidi"/>
-      <w:b/>
-      <w:bCs/>
-      <w:color w:val="323E4F" w:themeColor="text2" w:themeShade="BF"/>
-      <w:sz w:val="30"/>
-      <w:szCs w:val="36"/>
+      <w:rFonts w:eastAsiaTheme="minorEastAsia"/>
+      <w:szCs w:val="20"/>
     </w:rPr>
   </w:style>
   <w:style w:type="paragraph" w:styleId="Heading2">
     <w:name w:val="heading 2"/>
     <w:basedOn w:val="Normal"/>
     <w:next w:val="Normal"/>
-    <w:uiPriority w:val="6"/>
+    <w:link w:val="Heading2Char"/>
+    <w:uiPriority w:val="9"/>
     <w:qFormat/>
+    <w:rsid w:val="00F91554"/>
     <w:pPr>
       <w:spacing w:before="200" w:after="0"/>
       <w:outlineLvl w:val="1"/>
@@ -2621,77 +4976,6 @@
       <w:color w:val="323E4F" w:themeColor="text2" w:themeShade="BF"/>
       <w:sz w:val="26"/>
       <w:szCs w:val="32"/>
-    </w:rPr>
-  </w:style>
-  <w:style w:type="paragraph" w:styleId="Heading3">
-    <w:name w:val="heading 3"/>
-    <w:basedOn w:val="Normal"/>
-    <w:next w:val="Normal"/>
-    <w:uiPriority w:val="7"/>
-    <w:qFormat/>
-    <w:pPr>
-      <w:spacing w:before="200" w:after="0"/>
-      <w:outlineLvl w:val="2"/>
-    </w:pPr>
-    <w:rPr>
-      <w:rFonts w:asciiTheme="majorHAnsi" w:eastAsiaTheme="majorEastAsia" w:hAnsiTheme="majorHAnsi" w:cstheme="majorBidi"/>
-      <w:b/>
-      <w:bCs/>
-      <w:color w:val="323E4F" w:themeColor="text2" w:themeShade="BF"/>
-      <w:szCs w:val="28"/>
-    </w:rPr>
-  </w:style>
-  <w:style w:type="paragraph" w:styleId="Heading4">
-    <w:name w:val="heading 4"/>
-    <w:basedOn w:val="Normal"/>
-    <w:next w:val="Normal"/>
-    <w:uiPriority w:val="8"/>
-    <w:qFormat/>
-    <w:pPr>
-      <w:spacing w:before="200" w:after="0"/>
-      <w:outlineLvl w:val="3"/>
-    </w:pPr>
-    <w:rPr>
-      <w:rFonts w:asciiTheme="majorHAnsi" w:eastAsiaTheme="majorEastAsia" w:hAnsiTheme="majorHAnsi" w:cstheme="majorBidi"/>
-      <w:color w:val="323E4F" w:themeColor="text2" w:themeShade="BF"/>
-      <w:szCs w:val="28"/>
-    </w:rPr>
-  </w:style>
-  <w:style w:type="paragraph" w:styleId="Heading5">
-    <w:name w:val="heading 5"/>
-    <w:basedOn w:val="Normal"/>
-    <w:next w:val="Normal"/>
-    <w:uiPriority w:val="9"/>
-    <w:qFormat/>
-    <w:pPr>
-      <w:spacing w:before="200" w:after="0"/>
-      <w:outlineLvl w:val="4"/>
-    </w:pPr>
-    <w:rPr>
-      <w:rFonts w:asciiTheme="majorHAnsi" w:eastAsiaTheme="majorEastAsia" w:hAnsiTheme="majorHAnsi" w:cstheme="majorBidi"/>
-      <w:i/>
-      <w:iCs/>
-      <w:color w:val="323E4F" w:themeColor="text2" w:themeShade="BF"/>
-      <w:szCs w:val="28"/>
-    </w:rPr>
-  </w:style>
-  <w:style w:type="paragraph" w:styleId="Heading6">
-    <w:name w:val="heading 6"/>
-    <w:basedOn w:val="Normal"/>
-    <w:next w:val="Normal"/>
-    <w:uiPriority w:val="10"/>
-    <w:qFormat/>
-    <w:pPr>
-      <w:spacing w:before="200" w:after="0"/>
-      <w:outlineLvl w:val="5"/>
-    </w:pPr>
-    <w:rPr>
-      <w:rFonts w:asciiTheme="majorHAnsi" w:eastAsiaTheme="majorEastAsia" w:hAnsiTheme="majorHAnsi" w:cstheme="majorBidi"/>
-      <w:b/>
-      <w:bCs/>
-      <w:color w:val="323E4F" w:themeColor="text2" w:themeShade="BF"/>
-      <w:sz w:val="20"/>
-      <w:szCs w:val="26"/>
     </w:rPr>
   </w:style>
   <w:style w:type="character" w:default="1" w:styleId="DefaultParagraphFont">
@@ -2721,12 +5005,28 @@
     <w:semiHidden/>
     <w:unhideWhenUsed/>
   </w:style>
+  <w:style w:type="character" w:customStyle="1" w:styleId="Heading2Char">
+    <w:name w:val="Heading 2 Char"/>
+    <w:basedOn w:val="DefaultParagraphFont"/>
+    <w:link w:val="Heading2"/>
+    <w:uiPriority w:val="9"/>
+    <w:rsid w:val="00F91554"/>
+    <w:rPr>
+      <w:rFonts w:asciiTheme="majorHAnsi" w:eastAsiaTheme="majorEastAsia" w:hAnsiTheme="majorHAnsi" w:cstheme="majorBidi"/>
+      <w:b/>
+      <w:bCs/>
+      <w:color w:val="323E4F" w:themeColor="text2" w:themeShade="BF"/>
+      <w:sz w:val="26"/>
+      <w:szCs w:val="32"/>
+    </w:rPr>
+  </w:style>
   <w:style w:type="paragraph" w:customStyle="1" w:styleId="Publishwithline">
     <w:name w:val="Publish with line"/>
     <w:semiHidden/>
     <w:qFormat/>
+    <w:rsid w:val="00F91554"/>
     <w:pPr>
-      <w:spacing w:after="0"/>
+      <w:spacing w:after="0" w:line="240" w:lineRule="auto"/>
     </w:pPr>
     <w:rPr>
       <w:rFonts w:asciiTheme="majorHAnsi" w:eastAsiaTheme="majorEastAsia" w:hAnsiTheme="majorHAnsi" w:cstheme="majorBidi"/>
@@ -2737,105 +5037,23 @@
       <w:szCs w:val="38"/>
     </w:rPr>
   </w:style>
-  <w:style w:type="paragraph" w:customStyle="1" w:styleId="PublishStatus">
-    <w:name w:val="Publish Status"/>
-    <w:basedOn w:val="Normal"/>
-    <w:semiHidden/>
-    <w:pPr>
-      <w:pBdr>
-        <w:top w:val="single" w:sz="8" w:space="1" w:color="E1E1E1"/>
-        <w:left w:val="single" w:sz="8" w:space="2" w:color="F0F0F0"/>
-        <w:bottom w:val="single" w:sz="8" w:space="1" w:color="E1E1E1"/>
-        <w:right w:val="single" w:sz="8" w:space="2" w:color="F0F0F0"/>
-      </w:pBdr>
-      <w:shd w:val="clear" w:color="auto" w:fill="F0F0F0"/>
-      <w:spacing w:before="100" w:after="100"/>
-    </w:pPr>
-    <w:rPr>
-      <w:rFonts w:ascii="Segoe UI" w:hAnsi="Segoe UI"/>
-      <w:color w:val="444444"/>
-      <w:sz w:val="18"/>
-      <w:szCs w:val="26"/>
-    </w:rPr>
-  </w:style>
-  <w:style w:type="paragraph" w:customStyle="1" w:styleId="PublishStatusAccessible">
-    <w:name w:val="PublishStatus_Accessible"/>
-    <w:basedOn w:val="Normal"/>
-    <w:semiHidden/>
-    <w:pPr>
-      <w:pBdr>
-        <w:top w:val="single" w:sz="4" w:space="1" w:color="444444"/>
-        <w:left w:val="single" w:sz="4" w:space="4" w:color="444444"/>
-        <w:bottom w:val="single" w:sz="4" w:space="1" w:color="444444"/>
-        <w:right w:val="single" w:sz="4" w:space="4" w:color="444444"/>
-      </w:pBdr>
-      <w:spacing w:before="100" w:after="100"/>
-    </w:pPr>
-    <w:rPr>
-      <w:sz w:val="18"/>
-      <w:szCs w:val="26"/>
-    </w:rPr>
-  </w:style>
-  <w:style w:type="character" w:styleId="PlaceholderText">
-    <w:name w:val="Placeholder Text"/>
-    <w:basedOn w:val="DefaultParagraphFont"/>
-    <w:uiPriority w:val="99"/>
-    <w:semiHidden/>
-    <w:rPr>
-      <w:color w:val="808080"/>
-    </w:rPr>
-  </w:style>
-  <w:style w:type="paragraph" w:customStyle="1" w:styleId="Account">
-    <w:name w:val="Account"/>
-    <w:semiHidden/>
-    <w:pPr>
-      <w:tabs>
-        <w:tab w:val="left" w:pos="72"/>
-        <w:tab w:val="left" w:pos="1267"/>
-      </w:tabs>
-      <w:spacing w:after="0"/>
-    </w:pPr>
-    <w:rPr>
-      <w:rFonts w:ascii="Segoe UI" w:eastAsia="Segoe UI" w:hAnsi="Segoe UI" w:cs="Segoe UI"/>
-      <w:color w:val="666666"/>
-      <w:sz w:val="18"/>
-      <w:szCs w:val="24"/>
-    </w:rPr>
-  </w:style>
-  <w:style w:type="paragraph" w:customStyle="1" w:styleId="Categories">
-    <w:name w:val="Categories"/>
-    <w:basedOn w:val="Account"/>
-    <w:semiHidden/>
-  </w:style>
   <w:style w:type="paragraph" w:styleId="ListParagraph">
     <w:name w:val="List Paragraph"/>
     <w:basedOn w:val="Normal"/>
     <w:uiPriority w:val="34"/>
-    <w:semiHidden/>
     <w:qFormat/>
-    <w:rsid w:val="0059004B"/>
+    <w:rsid w:val="00F91554"/>
     <w:pPr>
       <w:ind w:left="720"/>
       <w:contextualSpacing/>
     </w:pPr>
-  </w:style>
-  <w:style w:type="paragraph" w:customStyle="1" w:styleId="PadderBetweenTitleandProperties">
-    <w:name w:val="Padder Between Title and Properties"/>
-    <w:basedOn w:val="Normal"/>
-    <w:semiHidden/>
-    <w:pPr>
-      <w:spacing w:after="20"/>
-    </w:pPr>
-    <w:rPr>
-      <w:sz w:val="2"/>
-      <w:szCs w:val="2"/>
-    </w:rPr>
   </w:style>
   <w:style w:type="paragraph" w:customStyle="1" w:styleId="PadderBetweenControlandBody">
     <w:name w:val="Padder Between Control and Body"/>
     <w:basedOn w:val="Normal"/>
     <w:next w:val="Normal"/>
     <w:semiHidden/>
+    <w:rsid w:val="00F91554"/>
     <w:pPr>
       <w:spacing w:after="120"/>
     </w:pPr>
@@ -2847,62 +5065,42 @@
   <w:style w:type="character" w:styleId="Emphasis">
     <w:name w:val="Emphasis"/>
     <w:basedOn w:val="DefaultParagraphFont"/>
-    <w:uiPriority w:val="22"/>
+    <w:uiPriority w:val="20"/>
     <w:qFormat/>
+    <w:rsid w:val="00F91554"/>
     <w:rPr>
       <w:i/>
       <w:iCs/>
     </w:rPr>
   </w:style>
-  <w:style w:type="character" w:styleId="Strong">
-    <w:name w:val="Strong"/>
-    <w:basedOn w:val="DefaultParagraphFont"/>
-    <w:uiPriority w:val="22"/>
-    <w:qFormat/>
-    <w:rPr>
-      <w:b/>
-      <w:bCs/>
-    </w:rPr>
-  </w:style>
   <w:style w:type="paragraph" w:customStyle="1" w:styleId="underline">
     <w:name w:val="underline"/>
     <w:semiHidden/>
+    <w:rsid w:val="00F91554"/>
     <w:pPr>
       <w:pBdr>
         <w:bottom w:val="single" w:sz="8" w:space="2" w:color="C6C6C6"/>
       </w:pBdr>
-      <w:spacing w:after="0"/>
+      <w:spacing w:after="0" w:line="240" w:lineRule="auto"/>
     </w:pPr>
     <w:rPr>
+      <w:rFonts w:eastAsiaTheme="minorEastAsia"/>
       <w:sz w:val="2"/>
       <w:szCs w:val="2"/>
-    </w:rPr>
-  </w:style>
-  <w:style w:type="paragraph" w:styleId="Quote">
-    <w:name w:val="Quote"/>
-    <w:basedOn w:val="Normal"/>
-    <w:next w:val="Normal"/>
-    <w:uiPriority w:val="1"/>
-    <w:qFormat/>
-    <w:pPr>
-      <w:ind w:left="720" w:right="720"/>
-    </w:pPr>
-    <w:rPr>
-      <w:color w:val="000000" w:themeColor="text1"/>
     </w:rPr>
   </w:style>
   <w:style w:type="paragraph" w:styleId="NormalWeb">
     <w:name w:val="Normal (Web)"/>
     <w:basedOn w:val="Normal"/>
     <w:uiPriority w:val="99"/>
-    <w:rsid w:val="001A4199"/>
+    <w:rsid w:val="00F91554"/>
   </w:style>
   <w:style w:type="character" w:styleId="Hyperlink">
     <w:name w:val="Hyperlink"/>
     <w:basedOn w:val="DefaultParagraphFont"/>
     <w:uiPriority w:val="99"/>
     <w:unhideWhenUsed/>
-    <w:rsid w:val="003D02EE"/>
+    <w:rsid w:val="00F91554"/>
     <w:rPr>
       <w:color w:val="0000FF"/>
       <w:u w:val="single"/>
@@ -2914,7 +5112,7 @@
     <w:link w:val="HTMLPreformattedChar"/>
     <w:uiPriority w:val="99"/>
     <w:unhideWhenUsed/>
-    <w:rsid w:val="003D02EE"/>
+    <w:rsid w:val="00F91554"/>
     <w:pPr>
       <w:tabs>
         <w:tab w:val="left" w:pos="916"/>
@@ -2946,54 +5144,27 @@
     <w:basedOn w:val="DefaultParagraphFont"/>
     <w:link w:val="HTMLPreformatted"/>
     <w:uiPriority w:val="99"/>
-    <w:rsid w:val="003D02EE"/>
-    <w:rPr>
-      <w:rFonts w:ascii="Courier New" w:eastAsia="Times New Roman" w:hAnsi="Courier New" w:cs="Courier New"/>
-      <w:sz w:val="20"/>
-    </w:rPr>
-  </w:style>
-  <w:style w:type="character" w:styleId="HTMLCode">
-    <w:name w:val="HTML Code"/>
-    <w:basedOn w:val="DefaultParagraphFont"/>
-    <w:uiPriority w:val="99"/>
-    <w:semiHidden/>
-    <w:unhideWhenUsed/>
-    <w:rsid w:val="003D02EE"/>
+    <w:rsid w:val="00F91554"/>
     <w:rPr>
       <w:rFonts w:ascii="Courier New" w:eastAsia="Times New Roman" w:hAnsi="Courier New" w:cs="Courier New"/>
       <w:sz w:val="20"/>
       <w:szCs w:val="20"/>
     </w:rPr>
   </w:style>
-  <w:style w:type="character" w:customStyle="1" w:styleId="kwd">
-    <w:name w:val="kwd"/>
+  <w:style w:type="character" w:customStyle="1" w:styleId="code-keyword">
+    <w:name w:val="code-keyword"/>
     <w:basedOn w:val="DefaultParagraphFont"/>
-    <w:rsid w:val="003D02EE"/>
+    <w:rsid w:val="00F91554"/>
   </w:style>
-  <w:style w:type="character" w:customStyle="1" w:styleId="pln">
-    <w:name w:val="pln"/>
+  <w:style w:type="character" w:customStyle="1" w:styleId="code-comment">
+    <w:name w:val="code-comment"/>
     <w:basedOn w:val="DefaultParagraphFont"/>
-    <w:rsid w:val="003D02EE"/>
+    <w:rsid w:val="00F91554"/>
   </w:style>
-  <w:style w:type="character" w:customStyle="1" w:styleId="typ">
-    <w:name w:val="typ"/>
+  <w:style w:type="character" w:customStyle="1" w:styleId="code-string">
+    <w:name w:val="code-string"/>
     <w:basedOn w:val="DefaultParagraphFont"/>
-    <w:rsid w:val="003D02EE"/>
-  </w:style>
-  <w:style w:type="character" w:customStyle="1" w:styleId="pun">
-    <w:name w:val="pun"/>
-    <w:basedOn w:val="DefaultParagraphFont"/>
-    <w:rsid w:val="003D02EE"/>
-  </w:style>
-  <w:style w:type="character" w:customStyle="1" w:styleId="str">
-    <w:name w:val="str"/>
-    <w:basedOn w:val="DefaultParagraphFont"/>
-    <w:rsid w:val="003D02EE"/>
-  </w:style>
-  <w:style w:type="character" w:customStyle="1" w:styleId="com">
-    <w:name w:val="com"/>
-    <w:basedOn w:val="DefaultParagraphFont"/>
-    <w:rsid w:val="003D02EE"/>
+    <w:rsid w:val="00F91554"/>
   </w:style>
 </w:styles>
 </file>
@@ -3003,7 +5174,7 @@
   <w:docParts>
     <w:docPart>
       <w:docPartPr>
-        <w:name w:val="89512082"/>
+        <w:name w:val="41E78503C53141A08140D6BF95857035"/>
         <w:category>
           <w:name w:val="General"/>
           <w:gallery w:val="placeholder"/>
@@ -3014,10 +5185,13 @@
         <w:behaviors>
           <w:behavior w:val="content"/>
         </w:behaviors>
-        <w:guid w:val="{5D78D98B-983E-4322-95B2-20279D6C349D}"/>
+        <w:guid w:val="{ABD82495-ACE4-4A90-96D4-4B58F683F55D}"/>
       </w:docPartPr>
       <w:docPartBody>
         <w:p>
+          <w:pPr>
+            <w:pStyle w:val="41E78503C53141A08140D6BF95857035"/>
+          </w:pPr>
           <w:r>
             <w:rPr>
               <w:rStyle w:val="PlaceholderText"/>
@@ -3033,6 +5207,13 @@
 
 <file path=word/glossary/fontTable.xml><?xml version="1.0" encoding="utf-8"?>
 <w:fonts xmlns:mc="http://schemas.openxmlformats.org/markup-compatibility/2006" xmlns:r="http://schemas.openxmlformats.org/officeDocument/2006/relationships" xmlns:w="http://schemas.openxmlformats.org/wordprocessingml/2006/main" xmlns:w14="http://schemas.microsoft.com/office/word/2010/wordml" xmlns:w15="http://schemas.microsoft.com/office/word/2012/wordml" xmlns:w16se="http://schemas.microsoft.com/office/word/2015/wordml/symex" mc:Ignorable="w14 w15 w16se">
+  <w:font w:name="Times New Roman">
+    <w:panose1 w:val="02020603050405020304"/>
+    <w:charset w:val="00"/>
+    <w:family w:val="roman"/>
+    <w:pitch w:val="variable"/>
+    <w:sig w:usb0="E0002EFF" w:usb1="C000785B" w:usb2="00000009" w:usb3="00000000" w:csb0="000001FF" w:csb1="00000000"/>
+  </w:font>
   <w:font w:name="Calibri">
     <w:panose1 w:val="020F0502020204030204"/>
     <w:charset w:val="00"/>
@@ -3040,20 +5221,12 @@
     <w:pitch w:val="variable"/>
     <w:sig w:usb0="E0002AFF" w:usb1="C000247B" w:usb2="00000009" w:usb3="00000000" w:csb0="000001FF" w:csb1="00000000"/>
   </w:font>
-  <w:font w:name="Times New Roman">
-    <w:panose1 w:val="02020603050405020304"/>
-    <w:charset w:val="00"/>
-    <w:family w:val="roman"/>
-    <w:pitch w:val="variable"/>
-    <w:sig w:usb0="E0002EFF" w:usb1="C000785B" w:usb2="00000009" w:usb3="00000000" w:csb0="000001FF" w:csb1="00000000"/>
-  </w:font>
-  <w:font w:name="Segoe UI">
-    <w:altName w:val="Arial"/>
-    <w:panose1 w:val="020B0502040204020203"/>
+  <w:font w:name="Calibri Light">
+    <w:panose1 w:val="020F0302020204030204"/>
     <w:charset w:val="00"/>
     <w:family w:val="swiss"/>
     <w:pitch w:val="variable"/>
-    <w:sig w:usb0="E4002EFF" w:usb1="C000E47F" w:usb2="00000009" w:usb3="00000000" w:csb0="000001FF" w:csb1="00000000"/>
+    <w:sig w:usb0="E0002AFF" w:usb1="C000247B" w:usb2="00000009" w:usb3="00000000" w:csb0="000001FF" w:csb1="00000000"/>
   </w:font>
   <w:font w:name="Courier New">
     <w:panose1 w:val="02070309020205020404"/>
@@ -3084,12 +5257,12 @@
     <w:notTrueType/>
     <w:pitch w:val="default"/>
   </w:font>
-  <w:font w:name="Calibri Light">
-    <w:panose1 w:val="020F0302020204030204"/>
+  <w:font w:name="Segoe UI">
+    <w:panose1 w:val="020B0502040204020203"/>
     <w:charset w:val="00"/>
     <w:family w:val="swiss"/>
     <w:pitch w:val="variable"/>
-    <w:sig w:usb0="E0002AFF" w:usb1="C000247B" w:usb2="00000009" w:usb3="00000000" w:csb0="000001FF" w:csb1="00000000"/>
+    <w:sig w:usb0="E4002EFF" w:usb1="C000E47F" w:usb2="00000009" w:usb3="00000000" w:csb0="000001FF" w:csb1="00000000"/>
   </w:font>
 </w:fonts>
 </file>
@@ -3108,11 +5281,9 @@
     <w:compatSetting w:name="differentiateMultirowTableHeaders" w:uri="http://schemas.microsoft.com/office/word" w:val="1"/>
   </w:compat>
   <w:rsids>
-    <w:rsidRoot w:val="007A274C"/>
-    <w:rsid w:val="001E56BF"/>
-    <w:rsid w:val="002C2193"/>
-    <w:rsid w:val="0048608B"/>
-    <w:rsid w:val="007A274C"/>
+    <w:rsidRoot w:val="00E06CCB"/>
+    <w:rsid w:val="009F2BB2"/>
+    <w:rsid w:val="00E06CCB"/>
   </w:rsids>
   <m:mathPr>
     <m:mathFont m:val="Cambria Math"/>
@@ -3561,10 +5732,14 @@
     <w:basedOn w:val="DefaultParagraphFont"/>
     <w:uiPriority w:val="99"/>
     <w:semiHidden/>
-    <w:rsid w:val="002C2193"/>
+    <w:rsid w:val="00E06CCB"/>
     <w:rPr>
       <w:color w:val="808080"/>
     </w:rPr>
+  </w:style>
+  <w:style w:type="paragraph" w:customStyle="1" w:styleId="41E78503C53141A08140D6BF95857035">
+    <w:name w:val="41E78503C53141A08140D6BF95857035"/>
+    <w:rsid w:val="00E06CCB"/>
   </w:style>
 </w:styles>
 </file>
@@ -3577,9 +5752,9 @@
 </file>
 
 <file path=word/theme/theme1.xml><?xml version="1.0" encoding="utf-8"?>
-<a:theme xmlns:a="http://schemas.openxmlformats.org/drawingml/2006/main" name="Blog">
+<a:theme xmlns:a="http://schemas.openxmlformats.org/drawingml/2006/main" name="Office Theme">
   <a:themeElements>
-    <a:clrScheme name="Blog">
+    <a:clrScheme name="Office">
       <a:dk1>
         <a:sysClr val="windowText" lastClr="000000"/>
       </a:dk1>
@@ -3617,18 +5792,18 @@
         <a:srgbClr val="954F72"/>
       </a:folHlink>
     </a:clrScheme>
-    <a:fontScheme name="Blog">
+    <a:fontScheme name="Office">
       <a:majorFont>
-        <a:latin typeface="Calibri"/>
+        <a:latin typeface="Calibri Light" panose="020F0302020204030204"/>
         <a:ea typeface=""/>
         <a:cs typeface=""/>
-        <a:font script="Jpan" typeface="ＭＳ ゴシック"/>
+        <a:font script="Jpan" typeface="游ゴシック Light"/>
         <a:font script="Hang" typeface="맑은 고딕"/>
-        <a:font script="Hans" typeface="宋体"/>
+        <a:font script="Hans" typeface="等线 Light"/>
         <a:font script="Hant" typeface="新細明體"/>
         <a:font script="Arab" typeface="Times New Roman"/>
         <a:font script="Hebr" typeface="Times New Roman"/>
-        <a:font script="Thai" typeface="Tahoma"/>
+        <a:font script="Thai" typeface="Angsana New"/>
         <a:font script="Ethi" typeface="Nyala"/>
         <a:font script="Beng" typeface="Vrinda"/>
         <a:font script="Gujr" typeface="Shruti"/>
@@ -3651,18 +5826,19 @@
         <a:font script="Mong" typeface="Mongolian Baiti"/>
         <a:font script="Viet" typeface="Times New Roman"/>
         <a:font script="Uigh" typeface="Microsoft Uighur"/>
+        <a:font script="Geor" typeface="Sylfaen"/>
       </a:majorFont>
       <a:minorFont>
-        <a:latin typeface="Calibri"/>
+        <a:latin typeface="Calibri" panose="020F0502020204030204"/>
         <a:ea typeface=""/>
         <a:cs typeface=""/>
-        <a:font script="Jpan" typeface="ＭＳ 明朝"/>
+        <a:font script="Jpan" typeface="游明朝"/>
         <a:font script="Hang" typeface="맑은 고딕"/>
-        <a:font script="Hans" typeface="宋体"/>
+        <a:font script="Hans" typeface="等线"/>
         <a:font script="Hant" typeface="新細明體"/>
         <a:font script="Arab" typeface="Arial"/>
         <a:font script="Hebr" typeface="Arial"/>
-        <a:font script="Thai" typeface="Tahoma"/>
+        <a:font script="Thai" typeface="Cordia New"/>
         <a:font script="Ethi" typeface="Nyala"/>
         <a:font script="Beng" typeface="Vrinda"/>
         <a:font script="Gujr" typeface="Shruti"/>
@@ -3685,9 +5861,10 @@
         <a:font script="Mong" typeface="Mongolian Baiti"/>
         <a:font script="Viet" typeface="Arial"/>
         <a:font script="Uigh" typeface="Microsoft Uighur"/>
+        <a:font script="Geor" typeface="Sylfaen"/>
       </a:minorFont>
     </a:fontScheme>
-    <a:fmtScheme name="Blog">
+    <a:fmtScheme name="Office">
       <a:fillStyleLst>
         <a:solidFill>
           <a:schemeClr val="phClr"/>
@@ -3696,232 +5873,141 @@
           <a:gsLst>
             <a:gs pos="0">
               <a:schemeClr val="phClr">
-                <a:tint val="50000"/>
-                <a:shade val="98000"/>
-                <a:satMod val="300000"/>
+                <a:lumMod val="110000"/>
+                <a:satMod val="105000"/>
+                <a:tint val="67000"/>
               </a:schemeClr>
             </a:gs>
-            <a:gs pos="25000">
+            <a:gs pos="50000">
               <a:schemeClr val="phClr">
-                <a:tint val="37000"/>
-                <a:shade val="98000"/>
-                <a:satMod val="300000"/>
+                <a:lumMod val="105000"/>
+                <a:satMod val="103000"/>
+                <a:tint val="73000"/>
               </a:schemeClr>
             </a:gs>
             <a:gs pos="100000">
               <a:schemeClr val="phClr">
-                <a:tint val="5000"/>
-                <a:satMod val="350000"/>
+                <a:lumMod val="105000"/>
+                <a:satMod val="109000"/>
+                <a:tint val="81000"/>
               </a:schemeClr>
             </a:gs>
           </a:gsLst>
-          <a:lin ang="16200000" scaled="1"/>
+          <a:lin ang="5400000" scaled="0"/>
         </a:gradFill>
         <a:gradFill rotWithShape="1">
           <a:gsLst>
             <a:gs pos="0">
               <a:schemeClr val="phClr">
-                <a:shade val="75000"/>
-                <a:satMod val="160000"/>
+                <a:satMod val="103000"/>
+                <a:lumMod val="102000"/>
+                <a:tint val="94000"/>
               </a:schemeClr>
             </a:gs>
-            <a:gs pos="62000">
+            <a:gs pos="50000">
               <a:schemeClr val="phClr">
-                <a:satMod val="125000"/>
+                <a:satMod val="110000"/>
+                <a:lumMod val="100000"/>
+                <a:shade val="100000"/>
               </a:schemeClr>
             </a:gs>
             <a:gs pos="100000">
               <a:schemeClr val="phClr">
-                <a:tint val="80000"/>
-                <a:satMod val="140000"/>
+                <a:lumMod val="99000"/>
+                <a:satMod val="120000"/>
+                <a:shade val="78000"/>
               </a:schemeClr>
             </a:gs>
           </a:gsLst>
-          <a:lin ang="16200000" scaled="0"/>
+          <a:lin ang="5400000" scaled="0"/>
         </a:gradFill>
       </a:fillStyleLst>
       <a:lnStyleLst>
-        <a:ln w="6350" cap="rnd" cmpd="sng" algn="ctr">
+        <a:ln w="6350" cap="flat" cmpd="sng" algn="ctr">
           <a:solidFill>
             <a:schemeClr val="phClr"/>
           </a:solidFill>
           <a:prstDash val="solid"/>
+          <a:miter lim="800000"/>
         </a:ln>
-        <a:ln w="25400" cap="rnd" cmpd="sng" algn="ctr">
+        <a:ln w="12700" cap="flat" cmpd="sng" algn="ctr">
           <a:solidFill>
             <a:schemeClr val="phClr"/>
           </a:solidFill>
           <a:prstDash val="solid"/>
+          <a:miter lim="800000"/>
         </a:ln>
-        <a:ln w="34925" cap="rnd" cmpd="sng" algn="ctr">
+        <a:ln w="19050" cap="flat" cmpd="sng" algn="ctr">
           <a:solidFill>
             <a:schemeClr val="phClr"/>
           </a:solidFill>
           <a:prstDash val="solid"/>
+          <a:miter lim="800000"/>
         </a:ln>
       </a:lnStyleLst>
       <a:effectStyleLst>
         <a:effectStyle>
+          <a:effectLst/>
+        </a:effectStyle>
+        <a:effectStyle>
+          <a:effectLst/>
+        </a:effectStyle>
+        <a:effectStyle>
           <a:effectLst>
-            <a:outerShdw blurRad="63500" dist="25400" dir="5400000">
+            <a:outerShdw blurRad="57150" dist="19050" dir="5400000" algn="ctr" rotWithShape="0">
               <a:srgbClr val="000000">
-                <a:alpha val="43137"/>
+                <a:alpha val="63000"/>
               </a:srgbClr>
             </a:outerShdw>
           </a:effectLst>
-        </a:effectStyle>
-        <a:effectStyle>
-          <a:effectLst>
-            <a:outerShdw blurRad="50800" dist="38100" dir="5400000">
-              <a:srgbClr val="000000">
-                <a:alpha val="45882"/>
-              </a:srgbClr>
-            </a:outerShdw>
-          </a:effectLst>
-          <a:scene3d>
-            <a:camera prst="orthographicFront" fov="0">
-              <a:rot lat="0" lon="0" rev="0"/>
-            </a:camera>
-            <a:lightRig rig="contrasting" dir="t">
-              <a:rot lat="0" lon="0" rev="16500000"/>
-            </a:lightRig>
-          </a:scene3d>
-          <a:sp3d contourW="12700" prstMaterial="powder">
-            <a:bevelT h="50800"/>
-            <a:contourClr>
-              <a:schemeClr val="phClr"/>
-            </a:contourClr>
-          </a:sp3d>
-        </a:effectStyle>
-        <a:effectStyle>
-          <a:effectLst>
-            <a:reflection blurRad="12700" stA="25000" endPos="28000" dist="38100" dir="5400000" sy="-100000"/>
-          </a:effectLst>
-          <a:scene3d>
-            <a:camera prst="orthographicFront" fov="0">
-              <a:rot lat="0" lon="0" rev="0"/>
-            </a:camera>
-            <a:lightRig rig="threePt" dir="t">
-              <a:rot lat="0" lon="0" rev="0"/>
-            </a:lightRig>
-          </a:scene3d>
-          <a:sp3d>
-            <a:bevelT w="139700" h="38100"/>
-            <a:contourClr>
-              <a:schemeClr val="phClr"/>
-            </a:contourClr>
-          </a:sp3d>
         </a:effectStyle>
       </a:effectStyleLst>
       <a:bgFillStyleLst>
         <a:solidFill>
           <a:schemeClr val="phClr"/>
         </a:solidFill>
+        <a:solidFill>
+          <a:schemeClr val="phClr">
+            <a:tint val="95000"/>
+            <a:satMod val="170000"/>
+          </a:schemeClr>
+        </a:solidFill>
         <a:gradFill rotWithShape="1">
           <a:gsLst>
             <a:gs pos="0">
               <a:schemeClr val="phClr">
-                <a:shade val="75000"/>
-                <a:satMod val="250000"/>
+                <a:tint val="93000"/>
+                <a:satMod val="150000"/>
+                <a:shade val="98000"/>
+                <a:lumMod val="102000"/>
               </a:schemeClr>
             </a:gs>
-            <a:gs pos="20000">
+            <a:gs pos="50000">
               <a:schemeClr val="phClr">
-                <a:shade val="85000"/>
-                <a:satMod val="175000"/>
+                <a:tint val="98000"/>
+                <a:satMod val="130000"/>
+                <a:shade val="90000"/>
+                <a:lumMod val="103000"/>
               </a:schemeClr>
             </a:gs>
             <a:gs pos="100000">
               <a:schemeClr val="phClr">
-                <a:tint val="70000"/>
-                <a:satMod val="175000"/>
+                <a:shade val="63000"/>
+                <a:satMod val="120000"/>
               </a:schemeClr>
             </a:gs>
           </a:gsLst>
-          <a:lin ang="16200000" scaled="1"/>
-        </a:gradFill>
-        <a:gradFill rotWithShape="1">
-          <a:gsLst>
-            <a:gs pos="0">
-              <a:schemeClr val="phClr">
-                <a:shade val="50000"/>
-                <a:satMod val="145000"/>
-              </a:schemeClr>
-            </a:gs>
-            <a:gs pos="30000">
-              <a:schemeClr val="phClr">
-                <a:shade val="65000"/>
-                <a:satMod val="155000"/>
-              </a:schemeClr>
-            </a:gs>
-            <a:gs pos="100000">
-              <a:schemeClr val="phClr">
-                <a:tint val="60000"/>
-                <a:satMod val="170000"/>
-              </a:schemeClr>
-            </a:gs>
-          </a:gsLst>
-          <a:lin ang="16200000" scaled="1"/>
+          <a:lin ang="5400000" scaled="0"/>
         </a:gradFill>
       </a:bgFillStyleLst>
     </a:fmtScheme>
   </a:themeElements>
   <a:objectDefaults/>
   <a:extraClrSchemeLst/>
+  <a:extLst>
+    <a:ext uri="{05A4C25C-085E-4340-85A3-A5531E510DB2}">
+      <thm15:themeFamily xmlns:thm15="http://schemas.microsoft.com/office/thememl/2012/main" name="Office Theme" id="{62F939B6-93AF-4DB8-9C6B-D6C7DFDC589F}" vid="{4A3C46E8-61CC-4603-A589-7422A47A8E4A}"/>
+    </a:ext>
+  </a:extLst>
 </a:theme>
-</file>
-
-<file path=customXml/item1.xml><?xml version="1.0" encoding="utf-8"?>
-<BlogPostInfo xmlns="http://www.microsoft.com/Office/Word/BlogTool">
-  <PostTitle>Add new metadata properties to a file</PostTitle>
-  <PostDate/>
-  <PostID/>
-  <Category1/>
-  <Category2/>
-  <Category3/>
-  <Category4/>
-  <Category5/>
-  <Category6/>
-  <Category7/>
-  <Category8/>
-  <Category9/>
-  <Category10/>
-  <Account/>
-  <Enclosure/>
-  <ProviderInfo>
-    <PostURL/>
-    <API/>
-    <Categories/>
-    <Trackbacks/>
-    <Enclosures/>
-    <BlogName/>
-    <ImagePostAddress/>
-  </ProviderInfo>
-  <DefaultAccountEnsured/>
-</BlogPostInfo>
-</file>
-
-<file path=customXml/item2.xml><?xml version="1.0" encoding="utf-8"?>
-<?mso-contentType ?>
-<FormTemplates xmlns="http://schemas.microsoft.com/sharepoint/v3/contenttype/forms">
-  <Display>DocumentLibraryForm</Display>
-  <Edit>AssetEditForm</Edit>
-  <New>DocumentLibraryForm</New>
-</FormTemplates>
-</file>
-
-<file path=customXml/itemProps1.xml><?xml version="1.0" encoding="utf-8"?>
-<ds:datastoreItem xmlns:ds="http://schemas.openxmlformats.org/officeDocument/2006/customXml" ds:itemID="{5F329CAD-B019-4FA6-9FEF-74898909AD20}">
-  <ds:schemaRefs>
-    <ds:schemaRef ds:uri="http://www.microsoft.com/Office/Word/BlogTool"/>
-  </ds:schemaRefs>
-</ds:datastoreItem>
-</file>
-
-<file path=customXml/itemProps2.xml><?xml version="1.0" encoding="utf-8"?>
-<ds:datastoreItem xmlns:ds="http://schemas.openxmlformats.org/officeDocument/2006/customXml" ds:itemID="{5D1E2072-A7E3-4DAE-9149-608034D634FC}">
-  <ds:schemaRefs>
-    <ds:schemaRef ds:uri="http://schemas.microsoft.com/sharepoint/v3/contenttype/forms"/>
-  </ds:schemaRefs>
-</ds:datastoreItem>
 </file>
</xml_diff>

<commit_message>
DSOFile MEtadata for DOC,XLS,PPT working and for PDF we can use down grade itextsharp versions 4.1.6.0. not required license
</commit_message>
<xml_diff>
--- a/FileMetaData/ReadMe.docx
+++ b/FileMetaData/ReadMe.docx
@@ -16,6 +16,7 @@
         <w:lock w:val="contentLocked"/>
         <w:group/>
       </w:sdtPr>
+      <w:sdtEndPr/>
       <w:sdtContent>
         <w:sdt>
           <w:sdtPr>
@@ -34,6 +35,7 @@
             <w:dataBinding w:xpath="/ns0:BlogPostInfo/ns0:PostTitle" w:storeItemID="{5F329CAD-B019-4FA6-9FEF-74898909AD20}"/>
             <w:text/>
           </w:sdtPr>
+          <w:sdtEndPr/>
           <w:sdtContent>
             <w:p>
               <w:pPr>
@@ -2275,10 +2277,7 @@
     </w:p>
     <w:p/>
     <w:p/>
-    <w:p>
-      <w:bookmarkStart w:id="0" w:name="_GoBack"/>
-      <w:bookmarkEnd w:id="0"/>
-    </w:p>
+    <w:p/>
     <w:p>
       <w:pPr>
         <w:pStyle w:val="Heading2"/>
@@ -4204,10 +4203,10 @@
             <v:path o:extrusionok="f" gradientshapeok="t" o:connecttype="rect"/>
             <o:lock v:ext="edit" aspectratio="t"/>
           </v:shapetype>
-          <v:shape id="_x0000_i1027" type="#_x0000_t75" style="width:77.25pt;height:50.25pt" o:ole="">
+          <v:shape id="_x0000_i1025" type="#_x0000_t75" style="width:77.25pt;height:50.25pt" o:ole="">
             <v:imagedata r:id="rId14" o:title=""/>
           </v:shape>
-          <o:OLEObject Type="Embed" ProgID="Package" ShapeID="_x0000_i1027" DrawAspect="Icon" ObjectID="_1600181766" r:id="rId15"/>
+          <o:OLEObject Type="Embed" ProgID="Package" ShapeID="_x0000_i1025" DrawAspect="Icon" ObjectID="_1603806617" r:id="rId15"/>
         </w:object>
       </w:r>
     </w:p>
@@ -4221,10 +4220,10 @@
       </w:pPr>
       <w:r>
         <w:object w:dxaOrig="1541" w:dyaOrig="1000">
-          <v:shape id="_x0000_i1030" type="#_x0000_t75" style="width:77.25pt;height:50.25pt" o:ole="">
+          <v:shape id="_x0000_i1026" type="#_x0000_t75" style="width:77.25pt;height:50.25pt" o:ole="">
             <v:imagedata r:id="rId16" o:title=""/>
           </v:shape>
-          <o:OLEObject Type="Embed" ProgID="Package" ShapeID="_x0000_i1030" DrawAspect="Icon" ObjectID="_1600181767" r:id="rId17"/>
+          <o:OLEObject Type="Embed" ProgID="Package" ShapeID="_x0000_i1026" DrawAspect="Icon" ObjectID="_1603806618" r:id="rId17"/>
         </w:object>
       </w:r>
     </w:p>
@@ -4238,14 +4237,45 @@
       </w:pPr>
       <w:r>
         <w:object w:dxaOrig="1541" w:dyaOrig="1000">
-          <v:shape id="_x0000_i1031" type="#_x0000_t75" style="width:77.25pt;height:50.25pt" o:ole="">
+          <v:shape id="_x0000_i1027" type="#_x0000_t75" style="width:77.25pt;height:50.25pt" o:ole="">
             <v:imagedata r:id="rId18" o:title=""/>
           </v:shape>
-          <o:OLEObject Type="Embed" ProgID="Package" ShapeID="_x0000_i1031" DrawAspect="Icon" ObjectID="_1600181768" r:id="rId19"/>
+          <o:OLEObject Type="Embed" ProgID="Package" ShapeID="_x0000_i1027" DrawAspect="Icon" ObjectID="_1603806619" r:id="rId19"/>
         </w:object>
       </w:r>
     </w:p>
-    <w:p/>
+    <w:p>
+      <w:pPr>
+        <w:pStyle w:val="Heading2"/>
+      </w:pPr>
+      <w:r>
+        <w:t>Other information</w:t>
+      </w:r>
+    </w:p>
+    <w:p>
+      <w:hyperlink r:id="rId20" w:history="1">
+        <w:r>
+          <w:rPr>
+            <w:rStyle w:val="Hyperlink"/>
+          </w:rPr>
+          <w:t>https://dzone.com/articles/tips-using-dsofile-x64-os-and</w:t>
+        </w:r>
+      </w:hyperlink>
+    </w:p>
+    <w:p>
+      <w:hyperlink r:id="rId21" w:history="1">
+        <w:r>
+          <w:rPr>
+            <w:rStyle w:val="Hyperlink"/>
+          </w:rPr>
+          <w:t>https://stackoverflow.com/questions/19947887/add-new-metadata-properties-to-a-file</w:t>
+        </w:r>
+      </w:hyperlink>
+    </w:p>
+    <w:p>
+      <w:bookmarkStart w:id="0" w:name="_GoBack"/>
+      <w:bookmarkEnd w:id="0"/>
+    </w:p>
     <w:sectPr>
       <w:pgSz w:w="12240" w:h="15840"/>
       <w:pgMar w:top="1440" w:right="1440" w:bottom="1440" w:left="1440" w:header="720" w:footer="720" w:gutter="0"/>
@@ -4957,6 +4987,27 @@
       <w:szCs w:val="20"/>
     </w:rPr>
   </w:style>
+  <w:style w:type="paragraph" w:styleId="Heading1">
+    <w:name w:val="heading 1"/>
+    <w:basedOn w:val="Normal"/>
+    <w:next w:val="Normal"/>
+    <w:link w:val="Heading1Char"/>
+    <w:uiPriority w:val="9"/>
+    <w:qFormat/>
+    <w:rsid w:val="00C87162"/>
+    <w:pPr>
+      <w:keepNext/>
+      <w:keepLines/>
+      <w:spacing w:before="240" w:after="0"/>
+      <w:outlineLvl w:val="0"/>
+    </w:pPr>
+    <w:rPr>
+      <w:rFonts w:asciiTheme="majorHAnsi" w:eastAsiaTheme="majorEastAsia" w:hAnsiTheme="majorHAnsi" w:cstheme="majorBidi"/>
+      <w:color w:val="2E74B5" w:themeColor="accent1" w:themeShade="BF"/>
+      <w:sz w:val="32"/>
+      <w:szCs w:val="32"/>
+    </w:rPr>
+  </w:style>
   <w:style w:type="paragraph" w:styleId="Heading2">
     <w:name w:val="heading 2"/>
     <w:basedOn w:val="Normal"/>
@@ -5166,6 +5217,19 @@
     <w:basedOn w:val="DefaultParagraphFont"/>
     <w:rsid w:val="00F91554"/>
   </w:style>
+  <w:style w:type="character" w:customStyle="1" w:styleId="Heading1Char">
+    <w:name w:val="Heading 1 Char"/>
+    <w:basedOn w:val="DefaultParagraphFont"/>
+    <w:link w:val="Heading1"/>
+    <w:uiPriority w:val="9"/>
+    <w:rsid w:val="00C87162"/>
+    <w:rPr>
+      <w:rFonts w:asciiTheme="majorHAnsi" w:eastAsiaTheme="majorEastAsia" w:hAnsiTheme="majorHAnsi" w:cstheme="majorBidi"/>
+      <w:color w:val="2E74B5" w:themeColor="accent1" w:themeShade="BF"/>
+      <w:sz w:val="32"/>
+      <w:szCs w:val="32"/>
+    </w:rPr>
+  </w:style>
 </w:styles>
 </file>
 
@@ -5207,19 +5271,19 @@
 
 <file path=word/glossary/fontTable.xml><?xml version="1.0" encoding="utf-8"?>
 <w:fonts xmlns:mc="http://schemas.openxmlformats.org/markup-compatibility/2006" xmlns:r="http://schemas.openxmlformats.org/officeDocument/2006/relationships" xmlns:w="http://schemas.openxmlformats.org/wordprocessingml/2006/main" xmlns:w14="http://schemas.microsoft.com/office/word/2010/wordml" xmlns:w15="http://schemas.microsoft.com/office/word/2012/wordml" xmlns:w16se="http://schemas.microsoft.com/office/word/2015/wordml/symex" mc:Ignorable="w14 w15 w16se">
+  <w:font w:name="Calibri">
+    <w:panose1 w:val="020F0502020204030204"/>
+    <w:charset w:val="00"/>
+    <w:family w:val="swiss"/>
+    <w:pitch w:val="variable"/>
+    <w:sig w:usb0="E0002AFF" w:usb1="C000247B" w:usb2="00000009" w:usb3="00000000" w:csb0="000001FF" w:csb1="00000000"/>
+  </w:font>
   <w:font w:name="Times New Roman">
     <w:panose1 w:val="02020603050405020304"/>
     <w:charset w:val="00"/>
     <w:family w:val="roman"/>
     <w:pitch w:val="variable"/>
     <w:sig w:usb0="E0002EFF" w:usb1="C000785B" w:usb2="00000009" w:usb3="00000000" w:csb0="000001FF" w:csb1="00000000"/>
-  </w:font>
-  <w:font w:name="Calibri">
-    <w:panose1 w:val="020F0502020204030204"/>
-    <w:charset w:val="00"/>
-    <w:family w:val="swiss"/>
-    <w:pitch w:val="variable"/>
-    <w:sig w:usb0="E0002AFF" w:usb1="C000247B" w:usb2="00000009" w:usb3="00000000" w:csb0="000001FF" w:csb1="00000000"/>
   </w:font>
   <w:font w:name="Calibri Light">
     <w:panose1 w:val="020F0302020204030204"/>
@@ -5282,8 +5346,10 @@
   </w:compat>
   <w:rsids>
     <w:rsidRoot w:val="00E06CCB"/>
+    <w:rsid w:val="00632D0E"/>
     <w:rsid w:val="009F2BB2"/>
     <w:rsid w:val="00E06CCB"/>
+    <w:rsid w:val="00F812B9"/>
   </w:rsids>
   <m:mathPr>
     <m:mathFont m:val="Cambria Math"/>

</xml_diff>